<commit_message>
Aggiunta file sorgente .doc
</commit_message>
<xml_diff>
--- a/SC_XML_fs_1/test_data/diagrammi_esempi/sorgenti/costrutto_merge_2.docx
+++ b/SC_XML_fs_1/test_data/diagrammi_esempi/sorgenti/costrutto_merge_2.docx
@@ -10,7 +10,7 @@
         <mc:AlternateContent>
           <mc:Choice Requires="wps">
             <w:drawing>
-              <wp:anchor distT="0" distB="0" distL="114300" distR="114300" simplePos="0" relativeHeight="252133888" behindDoc="0" locked="0" layoutInCell="1" allowOverlap="1" wp14:anchorId="327CCC75" wp14:editId="5FE5DACE">
+              <wp:anchor distT="0" distB="0" distL="114300" distR="114300" simplePos="0" relativeHeight="251900928" behindDoc="0" locked="0" layoutInCell="1" allowOverlap="1" wp14:anchorId="327CCC75" wp14:editId="4C4AA586">
                 <wp:simplePos x="0" y="0"/>
                 <wp:positionH relativeFrom="column">
                   <wp:posOffset>489585</wp:posOffset>
@@ -87,7 +87,7 @@
                 <v:stroke joinstyle="miter"/>
                 <v:path gradientshapeok="t" o:connecttype="rect"/>
               </v:shapetype>
-              <v:shape id="Casella di testo 33" o:spid="_x0000_s1026" type="#_x0000_t202" style="position:absolute;margin-left:38.55pt;margin-top:193.9pt;width:36.75pt;height:21pt;z-index:252133888;visibility:visible;mso-wrap-style:square;mso-width-percent:0;mso-height-percent:0;mso-wrap-distance-left:9pt;mso-wrap-distance-top:0;mso-wrap-distance-right:9pt;mso-wrap-distance-bottom:0;mso-position-horizontal:absolute;mso-position-horizontal-relative:text;mso-position-vertical:absolute;mso-position-vertical-relative:text;mso-width-percent:0;mso-height-percent:0;mso-width-relative:margin;mso-height-relative:margin;v-text-anchor:top" o:gfxdata="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" filled="f" stroked="f">
+              <v:shape id="Casella di testo 33" o:spid="_x0000_s1026" type="#_x0000_t202" style="position:absolute;margin-left:38.55pt;margin-top:193.9pt;width:36.75pt;height:21pt;z-index:251900928;visibility:visible;mso-wrap-style:square;mso-width-percent:0;mso-height-percent:0;mso-wrap-distance-left:9pt;mso-wrap-distance-top:0;mso-wrap-distance-right:9pt;mso-wrap-distance-bottom:0;mso-position-horizontal:absolute;mso-position-horizontal-relative:text;mso-position-vertical:absolute;mso-position-vertical-relative:text;mso-width-percent:0;mso-height-percent:0;mso-width-relative:margin;mso-height-relative:margin;v-text-anchor:top" o:gfxdata="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" filled="f" stroked="f">
                 <v:textbox>
                   <w:txbxContent>
                     <w:p>
@@ -109,7 +109,7 @@
         <mc:AlternateContent>
           <mc:Choice Requires="wps">
             <w:drawing>
-              <wp:anchor distT="0" distB="0" distL="114300" distR="114300" simplePos="0" relativeHeight="252224000" behindDoc="0" locked="0" layoutInCell="1" allowOverlap="1" wp14:anchorId="5063DEEF" wp14:editId="22DB956F">
+              <wp:anchor distT="0" distB="0" distL="114300" distR="114300" simplePos="0" relativeHeight="251909120" behindDoc="0" locked="0" layoutInCell="1" allowOverlap="1" wp14:anchorId="5063DEEF" wp14:editId="3307DF36">
                 <wp:simplePos x="0" y="0"/>
                 <wp:positionH relativeFrom="column">
                   <wp:posOffset>1308734</wp:posOffset>
@@ -167,11 +167,11 @@
           </mc:Choice>
           <mc:Fallback>
             <w:pict>
-              <v:shapetype w14:anchorId="4F053EBB" id="_x0000_t32" coordsize="21600,21600" o:spt="32" o:oned="t" path="m,l21600,21600e" filled="f">
+              <v:shapetype w14:anchorId="0CEB1023" id="_x0000_t32" coordsize="21600,21600" o:spt="32" o:oned="t" path="m,l21600,21600e" filled="f">
                 <v:path arrowok="t" fillok="f" o:connecttype="none"/>
                 <o:lock v:ext="edit" shapetype="t"/>
               </v:shapetype>
-              <v:shape id="Connettore 2 37" o:spid="_x0000_s1026" type="#_x0000_t32" style="position:absolute;margin-left:103.05pt;margin-top:196.9pt;width:11.25pt;height:6.75pt;z-index:252224000;visibility:visible;mso-wrap-style:square;mso-width-percent:0;mso-height-percent:0;mso-wrap-distance-left:9pt;mso-wrap-distance-top:0;mso-wrap-distance-right:9pt;mso-wrap-distance-bottom:0;mso-position-horizontal:absolute;mso-position-horizontal-relative:text;mso-position-vertical:absolute;mso-position-vertical-relative:text;mso-width-percent:0;mso-height-percent:0;mso-width-relative:margin;mso-height-relative:margin" o:gfxdata="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" strokecolor="black [3200]" strokeweight=".5pt">
+              <v:shape id="Connettore 2 37" o:spid="_x0000_s1026" type="#_x0000_t32" style="position:absolute;margin-left:103.05pt;margin-top:196.9pt;width:11.25pt;height:6.75pt;z-index:251909120;visibility:visible;mso-wrap-style:square;mso-width-percent:0;mso-height-percent:0;mso-wrap-distance-left:9pt;mso-wrap-distance-top:0;mso-wrap-distance-right:9pt;mso-wrap-distance-bottom:0;mso-position-horizontal:absolute;mso-position-horizontal-relative:text;mso-position-vertical:absolute;mso-position-vertical-relative:text;mso-width-percent:0;mso-height-percent:0;mso-width-relative:margin;mso-height-relative:margin" o:gfxdata="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" strokecolor="black [3200]" strokeweight=".5pt">
                 <v:stroke endarrow="block" joinstyle="miter"/>
               </v:shape>
             </w:pict>
@@ -185,7 +185,7 @@
         <mc:AlternateContent>
           <mc:Choice Requires="wps">
             <w:drawing>
-              <wp:anchor distT="0" distB="0" distL="114300" distR="114300" simplePos="0" relativeHeight="252201472" behindDoc="0" locked="0" layoutInCell="1" allowOverlap="1" wp14:anchorId="5BA180EA" wp14:editId="01F49D16">
+              <wp:anchor distT="0" distB="0" distL="114300" distR="114300" simplePos="0" relativeHeight="251907072" behindDoc="0" locked="0" layoutInCell="1" allowOverlap="1" wp14:anchorId="5BA180EA" wp14:editId="01F49D16">
                 <wp:simplePos x="0" y="0"/>
                 <wp:positionH relativeFrom="column">
                   <wp:posOffset>1257300</wp:posOffset>
@@ -247,7 +247,7 @@
           </mc:Choice>
           <mc:Fallback>
             <w:pict>
-              <v:oval w14:anchorId="63D24976" id="Ovale 36" o:spid="_x0000_s1026" style="position:absolute;margin-left:99pt;margin-top:194.25pt;width:5.8pt;height:6pt;z-index:252201472;visibility:visible;mso-wrap-style:square;mso-width-percent:0;mso-height-percent:0;mso-wrap-distance-left:9pt;mso-wrap-distance-top:0;mso-wrap-distance-right:9pt;mso-wrap-distance-bottom:0;mso-position-horizontal:absolute;mso-position-horizontal-relative:text;mso-position-vertical:absolute;mso-position-vertical-relative:text;mso-width-percent:0;mso-height-percent:0;mso-width-relative:margin;mso-height-relative:margin;v-text-anchor:middle" o:gfxdata="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" fillcolor="black [3200]" strokecolor="black [1600]" strokeweight="1pt">
+              <v:oval w14:anchorId="0CDB2D72" id="Ovale 36" o:spid="_x0000_s1026" style="position:absolute;margin-left:99pt;margin-top:194.25pt;width:5.8pt;height:6pt;z-index:251907072;visibility:visible;mso-wrap-style:square;mso-width-percent:0;mso-height-percent:0;mso-wrap-distance-left:9pt;mso-wrap-distance-top:0;mso-wrap-distance-right:9pt;mso-wrap-distance-bottom:0;mso-position-horizontal:absolute;mso-position-horizontal-relative:text;mso-position-vertical:absolute;mso-position-vertical-relative:text;mso-width-percent:0;mso-height-percent:0;mso-width-relative:margin;mso-height-relative:margin;v-text-anchor:middle" o:gfxdata="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" fillcolor="black [3200]" strokecolor="black [1600]" strokeweight="1pt">
                 <v:stroke joinstyle="miter"/>
               </v:oval>
             </w:pict>
@@ -261,7 +261,7 @@
         <mc:AlternateContent>
           <mc:Choice Requires="wps">
             <w:drawing>
-              <wp:anchor distT="0" distB="0" distL="114300" distR="114300" simplePos="0" relativeHeight="252156416" behindDoc="0" locked="0" layoutInCell="1" allowOverlap="1" wp14:anchorId="320F0639" wp14:editId="41710407">
+              <wp:anchor distT="0" distB="0" distL="114300" distR="114300" simplePos="0" relativeHeight="251902976" behindDoc="0" locked="0" layoutInCell="1" allowOverlap="1" wp14:anchorId="320F0639" wp14:editId="41710407">
                 <wp:simplePos x="0" y="0"/>
                 <wp:positionH relativeFrom="column">
                   <wp:posOffset>1546860</wp:posOffset>
@@ -334,7 +334,7 @@
           </mc:Choice>
           <mc:Fallback>
             <w:pict>
-              <v:shape w14:anchorId="320F0639" id="Casella di testo 34" o:spid="_x0000_s1027" type="#_x0000_t202" style="position:absolute;margin-left:121.8pt;margin-top:190.9pt;width:32.25pt;height:19.5pt;z-index:252156416;visibility:visible;mso-wrap-style:square;mso-width-percent:0;mso-height-percent:0;mso-wrap-distance-left:9pt;mso-wrap-distance-top:0;mso-wrap-distance-right:9pt;mso-wrap-distance-bottom:0;mso-position-horizontal:absolute;mso-position-horizontal-relative:text;mso-position-vertical:absolute;mso-position-vertical-relative:text;mso-width-percent:0;mso-height-percent:0;mso-width-relative:margin;mso-height-relative:margin;v-text-anchor:top" o:gfxdata="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" filled="f" stroked="f">
+              <v:shape w14:anchorId="320F0639" id="Casella di testo 34" o:spid="_x0000_s1027" type="#_x0000_t202" style="position:absolute;margin-left:121.8pt;margin-top:190.9pt;width:32.25pt;height:19.5pt;z-index:251902976;visibility:visible;mso-wrap-style:square;mso-width-percent:0;mso-height-percent:0;mso-wrap-distance-left:9pt;mso-wrap-distance-top:0;mso-wrap-distance-right:9pt;mso-wrap-distance-bottom:0;mso-position-horizontal:absolute;mso-position-horizontal-relative:text;mso-position-vertical:absolute;mso-position-vertical-relative:text;mso-width-percent:0;mso-height-percent:0;mso-width-relative:margin;mso-height-relative:margin;v-text-anchor:top" o:gfxdata="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" filled="f" stroked="f">
                 <v:textbox>
                   <w:txbxContent>
                     <w:p>
@@ -356,7 +356,7 @@
         <mc:AlternateContent>
           <mc:Choice Requires="wps">
             <w:drawing>
-              <wp:anchor distT="0" distB="0" distL="114300" distR="114300" simplePos="0" relativeHeight="252111360" behindDoc="0" locked="0" layoutInCell="1" allowOverlap="1" wp14:anchorId="0A856AC5" wp14:editId="34A5793B">
+              <wp:anchor distT="0" distB="0" distL="114300" distR="114300" simplePos="0" relativeHeight="251898880" behindDoc="0" locked="0" layoutInCell="1" allowOverlap="1" wp14:anchorId="0A856AC5" wp14:editId="34A5793B">
                 <wp:simplePos x="0" y="0"/>
                 <wp:positionH relativeFrom="column">
                   <wp:posOffset>1442085</wp:posOffset>
@@ -426,7 +426,7 @@
           </mc:Choice>
           <mc:Fallback>
             <w:pict>
-              <v:rect w14:anchorId="63DEF3AC" id="Rettangolo 32" o:spid="_x0000_s1026" style="position:absolute;margin-left:113.55pt;margin-top:191.65pt;width:47.25pt;height:54pt;z-index:252111360;visibility:visible;mso-wrap-style:square;mso-width-percent:0;mso-height-percent:0;mso-wrap-distance-left:9pt;mso-wrap-distance-top:0;mso-wrap-distance-right:9pt;mso-wrap-distance-bottom:0;mso-position-horizontal:absolute;mso-position-horizontal-relative:text;mso-position-vertical:absolute;mso-position-vertical-relative:text;mso-width-percent:0;mso-height-percent:0;mso-width-relative:margin;mso-height-relative:margin;v-text-anchor:middle" o:gfxdata="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" filled="f" strokecolor="black [3200]">
+              <v:rect w14:anchorId="1D89FAC9" id="Rettangolo 32" o:spid="_x0000_s1026" style="position:absolute;margin-left:113.55pt;margin-top:191.65pt;width:47.25pt;height:54pt;z-index:251898880;visibility:visible;mso-wrap-style:square;mso-width-percent:0;mso-height-percent:0;mso-wrap-distance-left:9pt;mso-wrap-distance-top:0;mso-wrap-distance-right:9pt;mso-wrap-distance-bottom:0;mso-position-horizontal:absolute;mso-position-horizontal-relative:text;mso-position-vertical:absolute;mso-position-vertical-relative:text;mso-width-percent:0;mso-height-percent:0;mso-width-relative:margin;mso-height-relative:margin;v-text-anchor:middle" o:gfxdata="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" filled="f" strokecolor="black [3200]">
                 <v:stroke joinstyle="round"/>
               </v:rect>
             </w:pict>
@@ -440,7 +440,7 @@
         <mc:AlternateContent>
           <mc:Choice Requires="wps">
             <w:drawing>
-              <wp:anchor distT="0" distB="0" distL="114300" distR="114300" simplePos="0" relativeHeight="252088832" behindDoc="0" locked="0" layoutInCell="1" allowOverlap="1" wp14:anchorId="17F76D94" wp14:editId="38FA4815">
+              <wp:anchor distT="0" distB="0" distL="114300" distR="114300" simplePos="0" relativeHeight="251896832" behindDoc="0" locked="0" layoutInCell="1" allowOverlap="1" wp14:anchorId="17F76D94" wp14:editId="38FA4815">
                 <wp:simplePos x="0" y="0"/>
                 <wp:positionH relativeFrom="column">
                   <wp:posOffset>527685</wp:posOffset>
@@ -510,7 +510,7 @@
           </mc:Choice>
           <mc:Fallback>
             <w:pict>
-              <v:rect w14:anchorId="7C469004" id="Rettangolo 31" o:spid="_x0000_s1026" style="position:absolute;margin-left:41.55pt;margin-top:193.15pt;width:48pt;height:55.5pt;z-index:252088832;visibility:visible;mso-wrap-style:square;mso-width-percent:0;mso-height-percent:0;mso-wrap-distance-left:9pt;mso-wrap-distance-top:0;mso-wrap-distance-right:9pt;mso-wrap-distance-bottom:0;mso-position-horizontal:absolute;mso-position-horizontal-relative:text;mso-position-vertical:absolute;mso-position-vertical-relative:text;mso-width-percent:0;mso-height-percent:0;mso-width-relative:margin;mso-height-relative:margin;v-text-anchor:middle" o:gfxdata="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" filled="f" strokecolor="black [3200]">
+              <v:rect w14:anchorId="5B308CBE" id="Rettangolo 31" o:spid="_x0000_s1026" style="position:absolute;margin-left:41.55pt;margin-top:193.15pt;width:48pt;height:55.5pt;z-index:251896832;visibility:visible;mso-wrap-style:square;mso-width-percent:0;mso-height-percent:0;mso-wrap-distance-left:9pt;mso-wrap-distance-top:0;mso-wrap-distance-right:9pt;mso-wrap-distance-bottom:0;mso-position-horizontal:absolute;mso-position-horizontal-relative:text;mso-position-vertical:absolute;mso-position-vertical-relative:text;mso-width-percent:0;mso-height-percent:0;mso-width-relative:margin;mso-height-relative:margin;v-text-anchor:middle" o:gfxdata="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" filled="f" strokecolor="black [3200]">
                 <v:stroke joinstyle="round"/>
               </v:rect>
             </w:pict>
@@ -524,7 +524,7 @@
         <mc:AlternateContent>
           <mc:Choice Requires="wps">
             <w:drawing>
-              <wp:anchor distT="0" distB="0" distL="114300" distR="114300" simplePos="0" relativeHeight="251566592" behindDoc="0" locked="0" layoutInCell="1" allowOverlap="1" wp14:anchorId="3C8CAD34" wp14:editId="25188E62">
+              <wp:anchor distT="0" distB="0" distL="114300" distR="114300" simplePos="0" relativeHeight="251629568" behindDoc="0" locked="0" layoutInCell="1" allowOverlap="1" wp14:anchorId="3C8CAD34" wp14:editId="08C6D6DB">
                 <wp:simplePos x="0" y="0"/>
                 <wp:positionH relativeFrom="column">
                   <wp:posOffset>3280410</wp:posOffset>
@@ -582,7 +582,7 @@
           </mc:Choice>
           <mc:Fallback>
             <w:pict>
-              <v:shape w14:anchorId="351F8C37" id="Connettore 2 18" o:spid="_x0000_s1026" type="#_x0000_t32" style="position:absolute;margin-left:258.3pt;margin-top:148.15pt;width:106.5pt;height:21.75pt;z-index:251566592;visibility:visible;mso-wrap-style:square;mso-width-percent:0;mso-height-percent:0;mso-wrap-distance-left:9pt;mso-wrap-distance-top:0;mso-wrap-distance-right:9pt;mso-wrap-distance-bottom:0;mso-position-horizontal:absolute;mso-position-horizontal-relative:text;mso-position-vertical:absolute;mso-position-vertical-relative:text;mso-width-percent:0;mso-height-percent:0;mso-width-relative:margin;mso-height-relative:margin" o:gfxdata="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" strokecolor="#ed7d31 [3205]" strokeweight=".5pt">
+              <v:shape w14:anchorId="32A46EFA" id="Connettore 2 18" o:spid="_x0000_s1026" type="#_x0000_t32" style="position:absolute;margin-left:258.3pt;margin-top:148.15pt;width:106.5pt;height:21.75pt;z-index:251629568;visibility:visible;mso-wrap-style:square;mso-width-percent:0;mso-height-percent:0;mso-wrap-distance-left:9pt;mso-wrap-distance-top:0;mso-wrap-distance-right:9pt;mso-wrap-distance-bottom:0;mso-position-horizontal:absolute;mso-position-horizontal-relative:text;mso-position-vertical:absolute;mso-position-vertical-relative:text;mso-width-percent:0;mso-height-percent:0;mso-width-relative:margin;mso-height-relative:margin" o:gfxdata="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" strokecolor="#ed7d31 [3205]" strokeweight=".5pt">
                 <v:stroke endarrow="block" joinstyle="miter"/>
               </v:shape>
             </w:pict>
@@ -596,7 +596,7 @@
         <mc:AlternateContent>
           <mc:Choice Requires="wps">
             <w:drawing>
-              <wp:anchor distT="0" distB="0" distL="114300" distR="114300" simplePos="0" relativeHeight="252440064" behindDoc="0" locked="0" layoutInCell="1" allowOverlap="1" wp14:anchorId="7DB3ACE0" wp14:editId="776A0166">
+              <wp:anchor distT="0" distB="0" distL="114300" distR="114300" simplePos="0" relativeHeight="252138496" behindDoc="0" locked="0" layoutInCell="1" allowOverlap="1" wp14:anchorId="7DB3ACE0" wp14:editId="776A0166">
                 <wp:simplePos x="0" y="0"/>
                 <wp:positionH relativeFrom="column">
                   <wp:posOffset>2508885</wp:posOffset>
@@ -669,11 +669,7 @@
           </mc:Choice>
           <mc:Fallback>
             <w:pict>
-              <v:shapetype w14:anchorId="7DB3ACE0" id="_x0000_t202" coordsize="21600,21600" o:spt="202" path="m,l,21600r21600,l21600,xe">
-                <v:stroke joinstyle="miter"/>
-                <v:path gradientshapeok="t" o:connecttype="rect"/>
-              </v:shapetype>
-              <v:shape id="Casella di testo 52" o:spid="_x0000_s1026" type="#_x0000_t202" style="position:absolute;margin-left:197.55pt;margin-top:125.65pt;width:21.75pt;height:21.75pt;z-index:252440064;visibility:visible;mso-wrap-style:square;mso-width-percent:0;mso-height-percent:0;mso-wrap-distance-left:9pt;mso-wrap-distance-top:0;mso-wrap-distance-right:9pt;mso-wrap-distance-bottom:0;mso-position-horizontal:absolute;mso-position-horizontal-relative:text;mso-position-vertical:absolute;mso-position-vertical-relative:text;mso-width-percent:0;mso-height-percent:0;mso-width-relative:margin;mso-height-relative:margin;v-text-anchor:top" o:gfxdata="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" filled="f" stroked="f">
+              <v:shape w14:anchorId="7DB3ACE0" id="Casella di testo 52" o:spid="_x0000_s1028" type="#_x0000_t202" style="position:absolute;margin-left:197.55pt;margin-top:125.65pt;width:21.75pt;height:21.75pt;z-index:252138496;visibility:visible;mso-wrap-style:square;mso-width-percent:0;mso-height-percent:0;mso-wrap-distance-left:9pt;mso-wrap-distance-top:0;mso-wrap-distance-right:9pt;mso-wrap-distance-bottom:0;mso-position-horizontal:absolute;mso-position-horizontal-relative:text;mso-position-vertical:absolute;mso-position-vertical-relative:text;mso-width-percent:0;mso-height-percent:0;mso-width-relative:margin;mso-height-relative:margin;v-text-anchor:top" o:gfxdata="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" filled="f" stroked="f">
                 <v:textbox>
                   <w:txbxContent>
                     <w:p>
@@ -695,7 +691,7 @@
         <mc:AlternateContent>
           <mc:Choice Requires="wps">
             <w:drawing>
-              <wp:anchor distT="0" distB="0" distL="114300" distR="114300" simplePos="0" relativeHeight="251689472" behindDoc="0" locked="0" layoutInCell="1" allowOverlap="1" wp14:anchorId="6E4DAA41" wp14:editId="446A9016">
+              <wp:anchor distT="0" distB="0" distL="114300" distR="114300" simplePos="0" relativeHeight="251739136" behindDoc="0" locked="0" layoutInCell="1" allowOverlap="1" wp14:anchorId="6E4DAA41" wp14:editId="451DF368">
                 <wp:simplePos x="0" y="0"/>
                 <wp:positionH relativeFrom="column">
                   <wp:posOffset>2594610</wp:posOffset>
@@ -762,7 +758,7 @@
           </mc:Choice>
           <mc:Fallback>
             <w:pict>
-              <v:shape w14:anchorId="6E4DAA41" id="Casella di testo 21" o:spid="_x0000_s1027" type="#_x0000_t202" style="position:absolute;margin-left:204.3pt;margin-top:175.15pt;width:31.5pt;height:29.25pt;z-index:251689472;visibility:visible;mso-wrap-style:square;mso-wrap-distance-left:9pt;mso-wrap-distance-top:0;mso-wrap-distance-right:9pt;mso-wrap-distance-bottom:0;mso-position-horizontal:absolute;mso-position-horizontal-relative:text;mso-position-vertical:absolute;mso-position-vertical-relative:text;v-text-anchor:top" o:gfxdata="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" filled="f" stroked="f">
+              <v:shape w14:anchorId="6E4DAA41" id="Casella di testo 21" o:spid="_x0000_s1029" type="#_x0000_t202" style="position:absolute;margin-left:204.3pt;margin-top:175.15pt;width:31.5pt;height:29.25pt;z-index:251739136;visibility:visible;mso-wrap-style:square;mso-wrap-distance-left:9pt;mso-wrap-distance-top:0;mso-wrap-distance-right:9pt;mso-wrap-distance-bottom:0;mso-position-horizontal:absolute;mso-position-horizontal-relative:text;mso-position-vertical:absolute;mso-position-vertical-relative:text;v-text-anchor:top" o:gfxdata="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" filled="f" stroked="f">
                 <v:textbox>
                   <w:txbxContent>
                     <w:p>
@@ -784,7 +780,7 @@
         <mc:AlternateContent>
           <mc:Choice Requires="wps">
             <w:drawing>
-              <wp:anchor distT="0" distB="0" distL="114300" distR="114300" simplePos="0" relativeHeight="251648512" behindDoc="0" locked="0" layoutInCell="1" allowOverlap="1" wp14:anchorId="29A8E04F" wp14:editId="77B148DF">
+              <wp:anchor distT="0" distB="0" distL="114300" distR="114300" simplePos="0" relativeHeight="251703296" behindDoc="0" locked="0" layoutInCell="1" allowOverlap="1" wp14:anchorId="29A8E04F" wp14:editId="77B148DF">
                 <wp:simplePos x="0" y="0"/>
                 <wp:positionH relativeFrom="column">
                   <wp:posOffset>2708910</wp:posOffset>
@@ -857,7 +853,7 @@
           </mc:Choice>
           <mc:Fallback>
             <w:pict>
-              <v:shape w14:anchorId="29A8E04F" id="Casella di testo 20" o:spid="_x0000_s1028" type="#_x0000_t202" style="position:absolute;margin-left:213.3pt;margin-top:86.65pt;width:18.75pt;height:22.5pt;z-index:251648512;visibility:visible;mso-wrap-style:square;mso-width-percent:0;mso-height-percent:0;mso-wrap-distance-left:9pt;mso-wrap-distance-top:0;mso-wrap-distance-right:9pt;mso-wrap-distance-bottom:0;mso-position-horizontal:absolute;mso-position-horizontal-relative:text;mso-position-vertical:absolute;mso-position-vertical-relative:text;mso-width-percent:0;mso-height-percent:0;mso-width-relative:margin;mso-height-relative:margin;v-text-anchor:top" o:gfxdata="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" filled="f" stroked="f">
+              <v:shape w14:anchorId="29A8E04F" id="Casella di testo 20" o:spid="_x0000_s1030" type="#_x0000_t202" style="position:absolute;margin-left:213.3pt;margin-top:86.65pt;width:18.75pt;height:22.5pt;z-index:251703296;visibility:visible;mso-wrap-style:square;mso-width-percent:0;mso-height-percent:0;mso-wrap-distance-left:9pt;mso-wrap-distance-top:0;mso-wrap-distance-right:9pt;mso-wrap-distance-bottom:0;mso-position-horizontal:absolute;mso-position-horizontal-relative:text;mso-position-vertical:absolute;mso-position-vertical-relative:text;mso-width-percent:0;mso-height-percent:0;mso-width-relative:margin;mso-height-relative:margin;v-text-anchor:top" o:gfxdata="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" filled="f" stroked="f">
                 <v:textbox>
                   <w:txbxContent>
                     <w:p>
@@ -879,7 +875,7 @@
         <mc:AlternateContent>
           <mc:Choice Requires="wps">
             <w:drawing>
-              <wp:anchor distT="0" distB="0" distL="114300" distR="114300" simplePos="0" relativeHeight="252438016" behindDoc="0" locked="0" layoutInCell="1" allowOverlap="1" wp14:anchorId="1C8A92C8" wp14:editId="1C478B7C">
+              <wp:anchor distT="0" distB="0" distL="114300" distR="114300" simplePos="0" relativeHeight="252136448" behindDoc="0" locked="0" layoutInCell="1" allowOverlap="1" wp14:anchorId="1C8A92C8" wp14:editId="1C478B7C">
                 <wp:simplePos x="0" y="0"/>
                 <wp:positionH relativeFrom="margin">
                   <wp:posOffset>2270760</wp:posOffset>
@@ -934,7 +930,7 @@
           </mc:Choice>
           <mc:Fallback>
             <w:pict>
-              <v:line w14:anchorId="36FA9F02" id="Connettore diritto 51" o:spid="_x0000_s1026" style="position:absolute;z-index:252438016;visibility:visible;mso-wrap-style:square;mso-width-percent:0;mso-height-percent:0;mso-wrap-distance-left:9pt;mso-wrap-distance-top:0;mso-wrap-distance-right:9pt;mso-wrap-distance-bottom:0;mso-position-horizontal:absolute;mso-position-horizontal-relative:margin;mso-position-vertical:absolute;mso-position-vertical-relative:text;mso-width-percent:0;mso-height-percent:0;mso-width-relative:margin;mso-height-relative:margin" from="178.8pt,135.4pt" to="235.05pt,144.4pt" o:gfxdata="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" strokecolor="#ed7d31 [3205]" strokeweight=".5pt">
+              <v:line w14:anchorId="188BAD74" id="Connettore diritto 51" o:spid="_x0000_s1026" style="position:absolute;z-index:252136448;visibility:visible;mso-wrap-style:square;mso-width-percent:0;mso-height-percent:0;mso-wrap-distance-left:9pt;mso-wrap-distance-top:0;mso-wrap-distance-right:9pt;mso-wrap-distance-bottom:0;mso-position-horizontal:absolute;mso-position-horizontal-relative:margin;mso-position-vertical:absolute;mso-position-vertical-relative:text;mso-width-percent:0;mso-height-percent:0;mso-width-relative:margin;mso-height-relative:margin" from="178.8pt,135.4pt" to="235.05pt,144.4pt" o:gfxdata="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" strokecolor="#ed7d31 [3205]" strokeweight=".5pt">
                 <v:stroke joinstyle="miter"/>
                 <w10:wrap anchorx="margin"/>
               </v:line>
@@ -949,7 +945,7 @@
         <mc:AlternateContent>
           <mc:Choice Requires="wps">
             <w:drawing>
-              <wp:anchor distT="0" distB="0" distL="114300" distR="114300" simplePos="0" relativeHeight="251607552" behindDoc="0" locked="0" layoutInCell="1" allowOverlap="1" wp14:anchorId="33016019" wp14:editId="43B59B67">
+              <wp:anchor distT="0" distB="0" distL="114300" distR="114300" simplePos="0" relativeHeight="251665408" behindDoc="0" locked="0" layoutInCell="1" allowOverlap="1" wp14:anchorId="33016019" wp14:editId="58BE7BE0">
                 <wp:simplePos x="0" y="0"/>
                 <wp:positionH relativeFrom="column">
                   <wp:posOffset>2955925</wp:posOffset>
@@ -1039,7 +1035,7 @@
           </mc:Choice>
           <mc:Fallback>
             <w:pict>
-              <v:shape w14:anchorId="33016019" id="Casella di testo 19" o:spid="_x0000_s1029" type="#_x0000_t202" style="position:absolute;margin-left:232.75pt;margin-top:130.15pt;width:21.75pt;height:22.5pt;z-index:251607552;visibility:visible;mso-wrap-style:square;mso-width-percent:0;mso-height-percent:0;mso-wrap-distance-left:9pt;mso-wrap-distance-top:0;mso-wrap-distance-right:9pt;mso-wrap-distance-bottom:0;mso-position-horizontal:absolute;mso-position-horizontal-relative:text;mso-position-vertical:absolute;mso-position-vertical-relative:text;mso-width-percent:0;mso-height-percent:0;mso-width-relative:margin;mso-height-relative:margin;v-text-anchor:top" o:gfxdata="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" filled="f" stroked="f">
+              <v:shape w14:anchorId="33016019" id="Casella di testo 19" o:spid="_x0000_s1031" type="#_x0000_t202" style="position:absolute;margin-left:232.75pt;margin-top:130.15pt;width:21.75pt;height:22.5pt;z-index:251665408;visibility:visible;mso-wrap-style:square;mso-width-percent:0;mso-height-percent:0;mso-wrap-distance-left:9pt;mso-wrap-distance-top:0;mso-wrap-distance-right:9pt;mso-wrap-distance-bottom:0;mso-position-horizontal:absolute;mso-position-horizontal-relative:text;mso-position-vertical:absolute;mso-position-vertical-relative:text;mso-width-percent:0;mso-height-percent:0;mso-width-relative:margin;mso-height-relative:margin;v-text-anchor:top" o:gfxdata="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" filled="f" stroked="f">
                 <v:textbox>
                   <w:txbxContent>
                     <w:p>
@@ -1078,7 +1074,7 @@
         <mc:AlternateContent>
           <mc:Choice Requires="wps">
             <w:drawing>
-              <wp:anchor distT="0" distB="0" distL="114300" distR="114300" simplePos="0" relativeHeight="251445760" behindDoc="0" locked="0" layoutInCell="1" allowOverlap="1" wp14:anchorId="678315CC" wp14:editId="1F3F0A69">
+              <wp:anchor distT="0" distB="0" distL="114300" distR="114300" simplePos="0" relativeHeight="251511808" behindDoc="0" locked="0" layoutInCell="1" allowOverlap="1" wp14:anchorId="678315CC" wp14:editId="2C5A56D8">
                 <wp:simplePos x="0" y="0"/>
                 <wp:positionH relativeFrom="column">
                   <wp:posOffset>2966085</wp:posOffset>
@@ -1136,7 +1132,7 @@
           </mc:Choice>
           <mc:Fallback>
             <w:pict>
-              <v:oval w14:anchorId="21523286" id="Ovale 14" o:spid="_x0000_s1026" style="position:absolute;margin-left:233.55pt;margin-top:130.15pt;width:26.25pt;height:26.25pt;z-index:251445760;visibility:visible;mso-wrap-style:square;mso-wrap-distance-left:9pt;mso-wrap-distance-top:0;mso-wrap-distance-right:9pt;mso-wrap-distance-bottom:0;mso-position-horizontal:absolute;mso-position-horizontal-relative:text;mso-position-vertical:absolute;mso-position-vertical-relative:text;v-text-anchor:middle" o:gfxdata="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" fillcolor="#f3a875 [2165]" strokecolor="#ed7d31 [3205]" strokeweight=".5pt">
+              <v:oval w14:anchorId="635A0565" id="Ovale 14" o:spid="_x0000_s1026" style="position:absolute;margin-left:233.55pt;margin-top:130.15pt;width:26.25pt;height:26.25pt;z-index:251511808;visibility:visible;mso-wrap-style:square;mso-wrap-distance-left:9pt;mso-wrap-distance-top:0;mso-wrap-distance-right:9pt;mso-wrap-distance-bottom:0;mso-position-horizontal:absolute;mso-position-horizontal-relative:text;mso-position-vertical:absolute;mso-position-vertical-relative:text;v-text-anchor:middle" o:gfxdata="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" fillcolor="#f3a875 [2165]" strokecolor="#ed7d31 [3205]" strokeweight=".5pt">
                 <v:fill color2="#f09558 [2613]" rotate="t" colors="0 #f7bda4;.5 #f5b195;1 #f8a581" focus="100%" type="gradient">
                   <o:fill v:ext="view" type="gradientUnscaled"/>
                 </v:fill>
@@ -1153,7 +1149,7 @@
         <mc:AlternateContent>
           <mc:Choice Requires="wps">
             <w:drawing>
-              <wp:anchor distT="0" distB="0" distL="114300" distR="114300" simplePos="0" relativeHeight="251486720" behindDoc="0" locked="0" layoutInCell="1" allowOverlap="1" wp14:anchorId="407A6AE4" wp14:editId="6ADA343D">
+              <wp:anchor distT="0" distB="0" distL="114300" distR="114300" simplePos="0" relativeHeight="251549696" behindDoc="0" locked="0" layoutInCell="1" allowOverlap="1" wp14:anchorId="407A6AE4" wp14:editId="4500CAD0">
                 <wp:simplePos x="0" y="0"/>
                 <wp:positionH relativeFrom="column">
                   <wp:posOffset>2299335</wp:posOffset>
@@ -1208,7 +1204,7 @@
           </mc:Choice>
           <mc:Fallback>
             <w:pict>
-              <v:line w14:anchorId="0F183C53" id="Connettore diritto 15" o:spid="_x0000_s1026" style="position:absolute;z-index:251486720;visibility:visible;mso-wrap-style:square;mso-width-percent:0;mso-height-percent:0;mso-wrap-distance-left:9pt;mso-wrap-distance-top:0;mso-wrap-distance-right:9pt;mso-wrap-distance-bottom:0;mso-position-horizontal:absolute;mso-position-horizontal-relative:text;mso-position-vertical:absolute;mso-position-vertical-relative:text;mso-width-percent:0;mso-height-percent:0;mso-width-relative:margin;mso-height-relative:margin" from="181.05pt,49.9pt" to="239.55pt,131.65pt" o:gfxdata="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" strokecolor="#ed7d31 [3205]" strokeweight=".5pt">
+              <v:line w14:anchorId="13E64903" id="Connettore diritto 15" o:spid="_x0000_s1026" style="position:absolute;z-index:251549696;visibility:visible;mso-wrap-style:square;mso-width-percent:0;mso-height-percent:0;mso-wrap-distance-left:9pt;mso-wrap-distance-top:0;mso-wrap-distance-right:9pt;mso-wrap-distance-bottom:0;mso-position-horizontal:absolute;mso-position-horizontal-relative:text;mso-position-vertical:absolute;mso-position-vertical-relative:text;mso-width-percent:0;mso-height-percent:0;mso-width-relative:margin;mso-height-relative:margin" from="181.05pt,49.9pt" to="239.55pt,131.65pt" o:gfxdata="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" strokecolor="#ed7d31 [3205]" strokeweight=".5pt">
                 <v:stroke joinstyle="miter"/>
               </v:line>
             </w:pict>
@@ -1222,7 +1218,7 @@
         <mc:AlternateContent>
           <mc:Choice Requires="wps">
             <w:drawing>
-              <wp:anchor distT="0" distB="0" distL="114300" distR="114300" simplePos="0" relativeHeight="251527680" behindDoc="0" locked="0" layoutInCell="1" allowOverlap="1" wp14:anchorId="66E24DA8" wp14:editId="022D965D">
+              <wp:anchor distT="0" distB="0" distL="114300" distR="114300" simplePos="0" relativeHeight="251591680" behindDoc="0" locked="0" layoutInCell="1" allowOverlap="1" wp14:anchorId="66E24DA8" wp14:editId="196BF5C6">
                 <wp:simplePos x="0" y="0"/>
                 <wp:positionH relativeFrom="column">
                   <wp:posOffset>2032635</wp:posOffset>
@@ -1277,7 +1273,7 @@
           </mc:Choice>
           <mc:Fallback>
             <w:pict>
-              <v:line w14:anchorId="53D69569" id="Connettore diritto 16" o:spid="_x0000_s1026" style="position:absolute;flip:y;z-index:251527680;visibility:visible;mso-wrap-style:square;mso-width-percent:0;mso-height-percent:0;mso-wrap-distance-left:9pt;mso-wrap-distance-top:0;mso-wrap-distance-right:9pt;mso-wrap-distance-bottom:0;mso-position-horizontal:absolute;mso-position-horizontal-relative:text;mso-position-vertical:absolute;mso-position-vertical-relative:text;mso-width-percent:0;mso-height-percent:0;mso-width-relative:margin;mso-height-relative:margin" from="160.05pt,154.15pt" to="239.55pt,229.15pt" o:gfxdata="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" strokecolor="#ed7d31 [3205]" strokeweight=".5pt">
+              <v:line w14:anchorId="5FA53EAB" id="Connettore diritto 16" o:spid="_x0000_s1026" style="position:absolute;flip:y;z-index:251591680;visibility:visible;mso-wrap-style:square;mso-width-percent:0;mso-height-percent:0;mso-wrap-distance-left:9pt;mso-wrap-distance-top:0;mso-wrap-distance-right:9pt;mso-wrap-distance-bottom:0;mso-position-horizontal:absolute;mso-position-horizontal-relative:text;mso-position-vertical:absolute;mso-position-vertical-relative:text;mso-width-percent:0;mso-height-percent:0;mso-width-relative:margin;mso-height-relative:margin" from="160.05pt,154.15pt" to="239.55pt,229.15pt" o:gfxdata="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" strokecolor="#ed7d31 [3205]" strokeweight=".5pt">
                 <v:stroke joinstyle="miter"/>
               </v:line>
             </w:pict>
@@ -1291,7 +1287,7 @@
         <mc:AlternateContent>
           <mc:Choice Requires="wps">
             <w:drawing>
-              <wp:anchor distT="0" distB="0" distL="114300" distR="114300" simplePos="0" relativeHeight="252431872" behindDoc="0" locked="0" layoutInCell="1" allowOverlap="1" wp14:anchorId="51236D51" wp14:editId="56E561B3">
+              <wp:anchor distT="0" distB="0" distL="114300" distR="114300" simplePos="0" relativeHeight="252114944" behindDoc="0" locked="0" layoutInCell="1" allowOverlap="1" wp14:anchorId="51236D51" wp14:editId="56E561B3">
                 <wp:simplePos x="0" y="0"/>
                 <wp:positionH relativeFrom="column">
                   <wp:posOffset>600075</wp:posOffset>
@@ -1347,7 +1343,7 @@
           </mc:Choice>
           <mc:Fallback>
             <w:pict>
-              <v:oval w14:anchorId="715DCC1B" id="Ovale 50" o:spid="_x0000_s1026" style="position:absolute;margin-left:47.25pt;margin-top:-.75pt;width:6pt;height:6pt;z-index:252431872;visibility:visible;mso-wrap-style:square;mso-wrap-distance-left:9pt;mso-wrap-distance-top:0;mso-wrap-distance-right:9pt;mso-wrap-distance-bottom:0;mso-position-horizontal:absolute;mso-position-horizontal-relative:text;mso-position-vertical:absolute;mso-position-vertical-relative:text;v-text-anchor:middle" o:gfxdata="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" fillcolor="black [3200]" strokecolor="black [1600]" strokeweight="1pt">
+              <v:oval w14:anchorId="6D3535BD" id="Ovale 50" o:spid="_x0000_s1026" style="position:absolute;margin-left:47.25pt;margin-top:-.75pt;width:6pt;height:6pt;z-index:252114944;visibility:visible;mso-wrap-style:square;mso-wrap-distance-left:9pt;mso-wrap-distance-top:0;mso-wrap-distance-right:9pt;mso-wrap-distance-bottom:0;mso-position-horizontal:absolute;mso-position-horizontal-relative:text;mso-position-vertical:absolute;mso-position-vertical-relative:text;v-text-anchor:middle" o:gfxdata="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" fillcolor="black [3200]" strokecolor="black [1600]" strokeweight="1pt">
                 <v:stroke joinstyle="miter"/>
               </v:oval>
             </w:pict>
@@ -1361,7 +1357,7 @@
         <mc:AlternateContent>
           <mc:Choice Requires="wps">
             <w:drawing>
-              <wp:anchor distT="0" distB="0" distL="114300" distR="114300" simplePos="0" relativeHeight="252417536" behindDoc="0" locked="0" layoutInCell="1" allowOverlap="1" wp14:anchorId="4EF47358" wp14:editId="12072AED">
+              <wp:anchor distT="0" distB="0" distL="114300" distR="114300" simplePos="0" relativeHeight="252087296" behindDoc="0" locked="0" layoutInCell="1" allowOverlap="1" wp14:anchorId="4EF47358" wp14:editId="7BE617B1">
                 <wp:simplePos x="0" y="0"/>
                 <wp:positionH relativeFrom="margin">
                   <wp:posOffset>641986</wp:posOffset>
@@ -1419,7 +1415,7 @@
           </mc:Choice>
           <mc:Fallback>
             <w:pict>
-              <v:shape w14:anchorId="10A88246" id="Connettore 2 49" o:spid="_x0000_s1026" type="#_x0000_t32" style="position:absolute;margin-left:50.55pt;margin-top:1.9pt;width:9pt;height:9pt;z-index:252417536;visibility:visible;mso-wrap-style:square;mso-width-percent:0;mso-height-percent:0;mso-wrap-distance-left:9pt;mso-wrap-distance-top:0;mso-wrap-distance-right:9pt;mso-wrap-distance-bottom:0;mso-position-horizontal:absolute;mso-position-horizontal-relative:margin;mso-position-vertical:absolute;mso-position-vertical-relative:text;mso-width-percent:0;mso-height-percent:0;mso-width-relative:margin;mso-height-relative:margin" o:gfxdata="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" strokecolor="black [3200]" strokeweight=".5pt">
+              <v:shape w14:anchorId="606C5FF7" id="Connettore 2 49" o:spid="_x0000_s1026" type="#_x0000_t32" style="position:absolute;margin-left:50.55pt;margin-top:1.9pt;width:9pt;height:9pt;z-index:252087296;visibility:visible;mso-wrap-style:square;mso-width-percent:0;mso-height-percent:0;mso-wrap-distance-left:9pt;mso-wrap-distance-top:0;mso-wrap-distance-right:9pt;mso-wrap-distance-bottom:0;mso-position-horizontal:absolute;mso-position-horizontal-relative:margin;mso-position-vertical:absolute;mso-position-vertical-relative:text;mso-width-percent:0;mso-height-percent:0;mso-width-relative:margin;mso-height-relative:margin" o:gfxdata="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" strokecolor="black [3200]" strokeweight=".5pt">
                 <v:stroke endarrow="block" joinstyle="miter"/>
                 <w10:wrap anchorx="margin"/>
               </v:shape>
@@ -1434,7 +1430,7 @@
         <mc:AlternateContent>
           <mc:Choice Requires="wps">
             <w:drawing>
-              <wp:anchor distT="0" distB="0" distL="114300" distR="114300" simplePos="0" relativeHeight="252340736" behindDoc="0" locked="0" layoutInCell="1" allowOverlap="1" wp14:anchorId="45BB372F" wp14:editId="77587935">
+              <wp:anchor distT="0" distB="0" distL="114300" distR="114300" simplePos="0" relativeHeight="252059648" behindDoc="0" locked="0" layoutInCell="1" allowOverlap="1" wp14:anchorId="45BB372F" wp14:editId="2387A045">
                 <wp:simplePos x="0" y="0"/>
                 <wp:positionH relativeFrom="column">
                   <wp:posOffset>4613910</wp:posOffset>
@@ -1507,11 +1503,7 @@
           </mc:Choice>
           <mc:Fallback>
             <w:pict>
-              <v:shapetype w14:anchorId="45BB372F" id="_x0000_t202" coordsize="21600,21600" o:spt="202" path="m,l,21600r21600,l21600,xe">
-                <v:stroke joinstyle="miter"/>
-                <v:path gradientshapeok="t" o:connecttype="rect"/>
-              </v:shapetype>
-              <v:shape id="Casella di testo 44" o:spid="_x0000_s1030" type="#_x0000_t202" style="position:absolute;margin-left:363.3pt;margin-top:145.15pt;width:27pt;height:22.5pt;z-index:252340736;visibility:visible;mso-wrap-style:square;mso-width-percent:0;mso-height-percent:0;mso-wrap-distance-left:9pt;mso-wrap-distance-top:0;mso-wrap-distance-right:9pt;mso-wrap-distance-bottom:0;mso-position-horizontal:absolute;mso-position-horizontal-relative:text;mso-position-vertical:absolute;mso-position-vertical-relative:text;mso-width-percent:0;mso-height-percent:0;mso-width-relative:margin;mso-height-relative:margin;v-text-anchor:top" o:gfxdata="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" filled="f" stroked="f">
+              <v:shape w14:anchorId="45BB372F" id="Casella di testo 44" o:spid="_x0000_s1032" type="#_x0000_t202" style="position:absolute;margin-left:363.3pt;margin-top:145.15pt;width:27pt;height:22.5pt;z-index:252059648;visibility:visible;mso-wrap-style:square;mso-width-percent:0;mso-height-percent:0;mso-wrap-distance-left:9pt;mso-wrap-distance-top:0;mso-wrap-distance-right:9pt;mso-wrap-distance-bottom:0;mso-position-horizontal:absolute;mso-position-horizontal-relative:text;mso-position-vertical:absolute;mso-position-vertical-relative:text;mso-width-percent:0;mso-height-percent:0;mso-width-relative:margin;mso-height-relative:margin;v-text-anchor:top" o:gfxdata="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" filled="f" stroked="f">
                 <v:textbox>
                   <w:txbxContent>
                     <w:p>
@@ -1533,7 +1525,7 @@
         <mc:AlternateContent>
           <mc:Choice Requires="wps">
             <w:drawing>
-              <wp:anchor distT="0" distB="0" distL="114300" distR="114300" simplePos="0" relativeHeight="252326400" behindDoc="0" locked="0" layoutInCell="1" allowOverlap="1" wp14:anchorId="5BA45294" wp14:editId="159F4E53">
+              <wp:anchor distT="0" distB="0" distL="114300" distR="114300" simplePos="0" relativeHeight="252032000" behindDoc="0" locked="0" layoutInCell="1" allowOverlap="1" wp14:anchorId="5BA45294" wp14:editId="159F4E53">
                 <wp:simplePos x="0" y="0"/>
                 <wp:positionH relativeFrom="column">
                   <wp:posOffset>4604385</wp:posOffset>
@@ -1606,7 +1598,7 @@
           </mc:Choice>
           <mc:Fallback>
             <w:pict>
-              <v:shape w14:anchorId="5BA45294" id="Casella di testo 43" o:spid="_x0000_s1031" type="#_x0000_t202" style="position:absolute;margin-left:362.55pt;margin-top:65.65pt;width:28.5pt;height:22.5pt;z-index:252326400;visibility:visible;mso-wrap-style:square;mso-width-percent:0;mso-height-percent:0;mso-wrap-distance-left:9pt;mso-wrap-distance-top:0;mso-wrap-distance-right:9pt;mso-wrap-distance-bottom:0;mso-position-horizontal:absolute;mso-position-horizontal-relative:text;mso-position-vertical:absolute;mso-position-vertical-relative:text;mso-width-percent:0;mso-height-percent:0;mso-width-relative:margin;mso-height-relative:margin;v-text-anchor:top" o:gfxdata="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" filled="f" stroked="f">
+              <v:shape w14:anchorId="5BA45294" id="Casella di testo 43" o:spid="_x0000_s1033" type="#_x0000_t202" style="position:absolute;margin-left:362.55pt;margin-top:65.65pt;width:28.5pt;height:22.5pt;z-index:252032000;visibility:visible;mso-wrap-style:square;mso-width-percent:0;mso-height-percent:0;mso-wrap-distance-left:9pt;mso-wrap-distance-top:0;mso-wrap-distance-right:9pt;mso-wrap-distance-bottom:0;mso-position-horizontal:absolute;mso-position-horizontal-relative:text;mso-position-vertical:absolute;mso-position-vertical-relative:text;mso-width-percent:0;mso-height-percent:0;mso-width-relative:margin;mso-height-relative:margin;v-text-anchor:top" o:gfxdata="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" filled="f" stroked="f">
                 <v:textbox>
                   <w:txbxContent>
                     <w:p>
@@ -1628,7 +1620,7 @@
         <mc:AlternateContent>
           <mc:Choice Requires="wps">
             <w:drawing>
-              <wp:anchor distT="0" distB="0" distL="114300" distR="114300" simplePos="0" relativeHeight="252312064" behindDoc="0" locked="0" layoutInCell="1" allowOverlap="1" wp14:anchorId="00FD8A9F" wp14:editId="6753CCE5">
+              <wp:anchor distT="0" distB="0" distL="114300" distR="114300" simplePos="0" relativeHeight="252004352" behindDoc="0" locked="0" layoutInCell="1" allowOverlap="1" wp14:anchorId="00FD8A9F" wp14:editId="3D7166D3">
                 <wp:simplePos x="0" y="0"/>
                 <wp:positionH relativeFrom="column">
                   <wp:posOffset>4629150</wp:posOffset>
@@ -1692,7 +1684,7 @@
           </mc:Choice>
           <mc:Fallback>
             <w:pict>
-              <v:rect w14:anchorId="045BD3DD" id="Rettangolo 42" o:spid="_x0000_s1026" style="position:absolute;margin-left:364.5pt;margin-top:147pt;width:87pt;height:50.25pt;z-index:252312064;visibility:visible;mso-wrap-style:square;mso-wrap-distance-left:9pt;mso-wrap-distance-top:0;mso-wrap-distance-right:9pt;mso-wrap-distance-bottom:0;mso-position-horizontal:absolute;mso-position-horizontal-relative:text;mso-position-vertical:absolute;mso-position-vertical-relative:text;v-text-anchor:middle" o:gfxdata="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" filled="f" strokecolor="black [3200]">
+              <v:rect w14:anchorId="38D91CE4" id="Rettangolo 42" o:spid="_x0000_s1026" style="position:absolute;margin-left:364.5pt;margin-top:147pt;width:87pt;height:50.25pt;z-index:252004352;visibility:visible;mso-wrap-style:square;mso-wrap-distance-left:9pt;mso-wrap-distance-top:0;mso-wrap-distance-right:9pt;mso-wrap-distance-bottom:0;mso-position-horizontal:absolute;mso-position-horizontal-relative:text;mso-position-vertical:absolute;mso-position-vertical-relative:text;v-text-anchor:middle" o:gfxdata="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" filled="f" strokecolor="black [3200]">
                 <v:stroke joinstyle="round"/>
               </v:rect>
             </w:pict>
@@ -1706,7 +1698,7 @@
         <mc:AlternateContent>
           <mc:Choice Requires="wps">
             <w:drawing>
-              <wp:anchor distT="0" distB="0" distL="114300" distR="114300" simplePos="0" relativeHeight="252297728" behindDoc="0" locked="0" layoutInCell="1" allowOverlap="1" wp14:anchorId="36E8AC6C" wp14:editId="3B9BC853">
+              <wp:anchor distT="0" distB="0" distL="114300" distR="114300" simplePos="0" relativeHeight="251976704" behindDoc="0" locked="0" layoutInCell="1" allowOverlap="1" wp14:anchorId="36E8AC6C" wp14:editId="3B9BC853">
                 <wp:simplePos x="0" y="0"/>
                 <wp:positionH relativeFrom="column">
                   <wp:posOffset>4623435</wp:posOffset>
@@ -1770,7 +1762,7 @@
           </mc:Choice>
           <mc:Fallback>
             <w:pict>
-              <v:rect w14:anchorId="665F543C" id="Rettangolo 41" o:spid="_x0000_s1026" style="position:absolute;margin-left:364.05pt;margin-top:67.15pt;width:87pt;height:50.25pt;z-index:252297728;visibility:visible;mso-wrap-style:square;mso-wrap-distance-left:9pt;mso-wrap-distance-top:0;mso-wrap-distance-right:9pt;mso-wrap-distance-bottom:0;mso-position-horizontal:absolute;mso-position-horizontal-relative:text;mso-position-vertical:absolute;mso-position-vertical-relative:text;v-text-anchor:middle" o:gfxdata="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" filled="f" strokecolor="black [3200]">
+              <v:rect w14:anchorId="22B992BA" id="Rettangolo 41" o:spid="_x0000_s1026" style="position:absolute;margin-left:364.05pt;margin-top:67.15pt;width:87pt;height:50.25pt;z-index:251976704;visibility:visible;mso-wrap-style:square;mso-wrap-distance-left:9pt;mso-wrap-distance-top:0;mso-wrap-distance-right:9pt;mso-wrap-distance-bottom:0;mso-position-horizontal:absolute;mso-position-horizontal-relative:text;mso-position-vertical:absolute;mso-position-vertical-relative:text;v-text-anchor:middle" o:gfxdata="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" filled="f" strokecolor="black [3200]">
                 <v:stroke joinstyle="round"/>
               </v:rect>
             </w:pict>
@@ -1784,7 +1776,7 @@
         <mc:AlternateContent>
           <mc:Choice Requires="wps">
             <w:drawing>
-              <wp:anchor distT="0" distB="0" distL="114300" distR="114300" simplePos="0" relativeHeight="252283392" behindDoc="0" locked="0" layoutInCell="1" allowOverlap="1" wp14:anchorId="7C230EE6" wp14:editId="28553D55">
+              <wp:anchor distT="0" distB="0" distL="114300" distR="114300" simplePos="0" relativeHeight="251949056" behindDoc="0" locked="0" layoutInCell="1" allowOverlap="1" wp14:anchorId="7C230EE6" wp14:editId="1C9C3878">
                 <wp:simplePos x="0" y="0"/>
                 <wp:positionH relativeFrom="column">
                   <wp:posOffset>4337685</wp:posOffset>
@@ -1839,7 +1831,7 @@
           </mc:Choice>
           <mc:Fallback>
             <w:pict>
-              <v:line w14:anchorId="1E3793D5" id="Connettore diritto 40" o:spid="_x0000_s1026" style="position:absolute;z-index:252283392;visibility:visible;mso-wrap-style:square;mso-width-percent:0;mso-height-percent:0;mso-wrap-distance-left:9pt;mso-wrap-distance-top:0;mso-wrap-distance-right:9pt;mso-wrap-distance-bottom:0;mso-position-horizontal:absolute;mso-position-horizontal-relative:text;mso-position-vertical:absolute;mso-position-vertical-relative:text;mso-width-percent:0;mso-height-percent:0;mso-width-relative:margin;mso-height-relative:margin" from="341.55pt,125.65pt" to="463.8pt,125.65pt" o:gfxdata="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" strokecolor="black [3200]" strokeweight=".5pt">
+              <v:line w14:anchorId="4B2BF599" id="Connettore diritto 40" o:spid="_x0000_s1026" style="position:absolute;z-index:251949056;visibility:visible;mso-wrap-style:square;mso-width-percent:0;mso-height-percent:0;mso-wrap-distance-left:9pt;mso-wrap-distance-top:0;mso-wrap-distance-right:9pt;mso-wrap-distance-bottom:0;mso-position-horizontal:absolute;mso-position-horizontal-relative:text;mso-position-vertical:absolute;mso-position-vertical-relative:text;mso-width-percent:0;mso-height-percent:0;mso-width-relative:margin;mso-height-relative:margin" from="341.55pt,125.65pt" to="463.8pt,125.65pt" o:gfxdata="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" strokecolor="black [3200]" strokeweight=".5pt">
                 <v:stroke joinstyle="miter"/>
               </v:line>
             </w:pict>
@@ -1853,7 +1845,7 @@
         <mc:AlternateContent>
           <mc:Choice Requires="wps">
             <w:drawing>
-              <wp:anchor distT="0" distB="0" distL="114300" distR="114300" simplePos="0" relativeHeight="251410944" behindDoc="0" locked="0" layoutInCell="1" allowOverlap="1" wp14:anchorId="63CB317E" wp14:editId="047FCBAA">
+              <wp:anchor distT="0" distB="0" distL="114300" distR="114300" simplePos="0" relativeHeight="251475968" behindDoc="0" locked="0" layoutInCell="1" allowOverlap="1" wp14:anchorId="63CB317E" wp14:editId="75C36607">
                 <wp:simplePos x="0" y="0"/>
                 <wp:positionH relativeFrom="column">
                   <wp:posOffset>4175760</wp:posOffset>
@@ -1930,7 +1922,7 @@
           </mc:Choice>
           <mc:Fallback>
             <w:pict>
-              <v:shape w14:anchorId="63CB317E" id="Casella di testo 13" o:spid="_x0000_s1032" type="#_x0000_t202" style="position:absolute;margin-left:328.8pt;margin-top:38.65pt;width:39.75pt;height:33pt;z-index:251410944;visibility:visible;mso-wrap-style:square;mso-wrap-distance-left:9pt;mso-wrap-distance-top:0;mso-wrap-distance-right:9pt;mso-wrap-distance-bottom:0;mso-position-horizontal:absolute;mso-position-horizontal-relative:text;mso-position-vertical:absolute;mso-position-vertical-relative:text;v-text-anchor:top" o:gfxdata="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" filled="f" stroked="f">
+              <v:shape w14:anchorId="63CB317E" id="Casella di testo 13" o:spid="_x0000_s1034" type="#_x0000_t202" style="position:absolute;margin-left:328.8pt;margin-top:38.65pt;width:39.75pt;height:33pt;z-index:251475968;visibility:visible;mso-wrap-style:square;mso-wrap-distance-left:9pt;mso-wrap-distance-top:0;mso-wrap-distance-right:9pt;mso-wrap-distance-bottom:0;mso-position-horizontal:absolute;mso-position-horizontal-relative:text;mso-position-vertical:absolute;mso-position-vertical-relative:text;v-text-anchor:top" o:gfxdata="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" filled="f" stroked="f">
                 <v:textbox>
                   <w:txbxContent>
                     <w:p>
@@ -1962,7 +1954,7 @@
         <mc:AlternateContent>
           <mc:Choice Requires="wps">
             <w:drawing>
-              <wp:anchor distT="0" distB="0" distL="114300" distR="114300" simplePos="0" relativeHeight="250941952" behindDoc="0" locked="0" layoutInCell="1" allowOverlap="1" wp14:anchorId="59F56DFA" wp14:editId="01512D56">
+              <wp:anchor distT="0" distB="0" distL="114300" distR="114300" simplePos="0" relativeHeight="251206656" behindDoc="0" locked="0" layoutInCell="1" allowOverlap="1" wp14:anchorId="59F56DFA" wp14:editId="1BDF526A">
                 <wp:simplePos x="0" y="0"/>
                 <wp:positionH relativeFrom="column">
                   <wp:posOffset>4194810</wp:posOffset>
@@ -2029,7 +2021,7 @@
           </mc:Choice>
           <mc:Fallback>
             <w:pict>
-              <v:rect w14:anchorId="48DBE158" id="Rettangolo 2" o:spid="_x0000_s1026" style="position:absolute;margin-left:330.3pt;margin-top:41.65pt;width:141.75pt;height:177.75pt;z-index:250941952;visibility:visible;mso-wrap-style:square;mso-height-percent:0;mso-wrap-distance-left:9pt;mso-wrap-distance-top:0;mso-wrap-distance-right:9pt;mso-wrap-distance-bottom:0;mso-position-horizontal:absolute;mso-position-horizontal-relative:text;mso-position-vertical:absolute;mso-position-vertical-relative:text;mso-height-percent:0;mso-height-relative:margin;v-text-anchor:middle" o:gfxdata="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" filled="f" strokecolor="black [3200]">
+              <v:rect w14:anchorId="09354193" id="Rettangolo 2" o:spid="_x0000_s1026" style="position:absolute;margin-left:330.3pt;margin-top:41.65pt;width:141.75pt;height:177.75pt;z-index:251206656;visibility:visible;mso-wrap-style:square;mso-height-percent:0;mso-wrap-distance-left:9pt;mso-wrap-distance-top:0;mso-wrap-distance-right:9pt;mso-wrap-distance-bottom:0;mso-position-horizontal:absolute;mso-position-horizontal-relative:text;mso-position-vertical:absolute;mso-position-vertical-relative:text;mso-height-percent:0;mso-height-relative:margin;v-text-anchor:middle" o:gfxdata="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" filled="f" strokecolor="black [3200]">
                 <v:stroke joinstyle="round"/>
               </v:rect>
             </w:pict>
@@ -2043,7 +2035,7 @@
         <mc:AlternateContent>
           <mc:Choice Requires="wps">
             <w:drawing>
-              <wp:anchor distT="0" distB="0" distL="114300" distR="114300" simplePos="0" relativeHeight="251912704" behindDoc="0" locked="0" layoutInCell="1" allowOverlap="1" wp14:anchorId="36E73084" wp14:editId="38238B44">
+              <wp:anchor distT="0" distB="0" distL="114300" distR="114300" simplePos="0" relativeHeight="251852800" behindDoc="0" locked="0" layoutInCell="1" allowOverlap="1" wp14:anchorId="36E73084" wp14:editId="0604EE14">
                 <wp:simplePos x="0" y="0"/>
                 <wp:positionH relativeFrom="column">
                   <wp:posOffset>1546860</wp:posOffset>
@@ -2101,7 +2093,7 @@
           </mc:Choice>
           <mc:Fallback>
             <w:pict>
-              <v:shape w14:anchorId="03BCB905" id="Connettore 2 25" o:spid="_x0000_s1026" type="#_x0000_t32" style="position:absolute;margin-left:121.8pt;margin-top:37.15pt;width:9.75pt;height:7.5pt;z-index:251912704;visibility:visible;mso-wrap-style:square;mso-width-percent:0;mso-height-percent:0;mso-wrap-distance-left:9pt;mso-wrap-distance-top:0;mso-wrap-distance-right:9pt;mso-wrap-distance-bottom:0;mso-position-horizontal:absolute;mso-position-horizontal-relative:text;mso-position-vertical:absolute;mso-position-vertical-relative:text;mso-width-percent:0;mso-height-percent:0;mso-width-relative:margin;mso-height-relative:margin" o:gfxdata="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" strokecolor="black [3200]" strokeweight=".5pt">
+              <v:shape w14:anchorId="6678CB1F" id="Connettore 2 25" o:spid="_x0000_s1026" type="#_x0000_t32" style="position:absolute;margin-left:121.8pt;margin-top:37.15pt;width:9.75pt;height:7.5pt;z-index:251852800;visibility:visible;mso-wrap-style:square;mso-width-percent:0;mso-height-percent:0;mso-wrap-distance-left:9pt;mso-wrap-distance-top:0;mso-wrap-distance-right:9pt;mso-wrap-distance-bottom:0;mso-position-horizontal:absolute;mso-position-horizontal-relative:text;mso-position-vertical:absolute;mso-position-vertical-relative:text;mso-width-percent:0;mso-height-percent:0;mso-width-relative:margin;mso-height-relative:margin" o:gfxdata="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" strokecolor="black [3200]" strokeweight=".5pt">
                 <v:stroke endarrow="block" joinstyle="miter"/>
               </v:shape>
             </w:pict>
@@ -2115,7 +2107,7 @@
         <mc:AlternateContent>
           <mc:Choice Requires="wps">
             <w:drawing>
-              <wp:anchor distT="0" distB="0" distL="114300" distR="114300" simplePos="0" relativeHeight="251818496" behindDoc="0" locked="0" layoutInCell="1" allowOverlap="1" wp14:anchorId="43B9EBE6" wp14:editId="002B8AEB">
+              <wp:anchor distT="0" distB="0" distL="114300" distR="114300" simplePos="0" relativeHeight="251777024" behindDoc="0" locked="0" layoutInCell="1" allowOverlap="1" wp14:anchorId="43B9EBE6" wp14:editId="6D27982F">
                 <wp:simplePos x="0" y="0"/>
                 <wp:positionH relativeFrom="column">
                   <wp:posOffset>1508760</wp:posOffset>
@@ -2177,7 +2169,7 @@
           </mc:Choice>
           <mc:Fallback>
             <w:pict>
-              <v:oval w14:anchorId="42312D65" id="Ovale 23" o:spid="_x0000_s1026" style="position:absolute;margin-left:118.8pt;margin-top:34.9pt;width:5.8pt;height:6pt;z-index:251818496;visibility:visible;mso-wrap-style:square;mso-width-percent:0;mso-height-percent:0;mso-wrap-distance-left:9pt;mso-wrap-distance-top:0;mso-wrap-distance-right:9pt;mso-wrap-distance-bottom:0;mso-position-horizontal:absolute;mso-position-horizontal-relative:text;mso-position-vertical:absolute;mso-position-vertical-relative:text;mso-width-percent:0;mso-height-percent:0;mso-width-relative:margin;mso-height-relative:margin;v-text-anchor:middle" o:gfxdata="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" fillcolor="black [3200]" strokecolor="black [1600]" strokeweight="1pt">
+              <v:oval w14:anchorId="4B953269" id="Ovale 23" o:spid="_x0000_s1026" style="position:absolute;margin-left:118.8pt;margin-top:34.9pt;width:5.8pt;height:6pt;z-index:251777024;visibility:visible;mso-wrap-style:square;mso-width-percent:0;mso-height-percent:0;mso-wrap-distance-left:9pt;mso-wrap-distance-top:0;mso-wrap-distance-right:9pt;mso-wrap-distance-bottom:0;mso-position-horizontal:absolute;mso-position-horizontal-relative:text;mso-position-vertical:absolute;mso-position-vertical-relative:text;mso-width-percent:0;mso-height-percent:0;mso-width-relative:margin;mso-height-relative:margin;v-text-anchor:middle" o:gfxdata="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" fillcolor="black [3200]" strokecolor="black [1600]" strokeweight="1pt">
                 <v:stroke joinstyle="miter"/>
               </v:oval>
             </w:pict>
@@ -2191,7 +2183,7 @@
         <mc:AlternateContent>
           <mc:Choice Requires="wps">
             <w:drawing>
-              <wp:anchor distT="0" distB="0" distL="114300" distR="114300" simplePos="0" relativeHeight="252269056" behindDoc="0" locked="0" layoutInCell="1" allowOverlap="1" wp14:anchorId="4CA8B8EF" wp14:editId="2F935CFE">
+              <wp:anchor distT="0" distB="0" distL="114300" distR="114300" simplePos="0" relativeHeight="251921408" behindDoc="0" locked="0" layoutInCell="1" allowOverlap="1" wp14:anchorId="4CA8B8EF" wp14:editId="2F935CFE">
                 <wp:simplePos x="0" y="0"/>
                 <wp:positionH relativeFrom="column">
                   <wp:posOffset>670560</wp:posOffset>
@@ -2243,7 +2235,7 @@
           </mc:Choice>
           <mc:Fallback>
             <w:pict>
-              <v:shape w14:anchorId="51CF9E6A" id="Connettore 2 39" o:spid="_x0000_s1026" type="#_x0000_t32" style="position:absolute;margin-left:52.8pt;margin-top:134.65pt;width:9.75pt;height:6.75pt;z-index:252269056;visibility:visible;mso-wrap-style:square;mso-wrap-distance-left:9pt;mso-wrap-distance-top:0;mso-wrap-distance-right:9pt;mso-wrap-distance-bottom:0;mso-position-horizontal:absolute;mso-position-horizontal-relative:text;mso-position-vertical:absolute;mso-position-vertical-relative:text" o:gfxdata="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" strokecolor="black [3200]" strokeweight=".5pt">
+              <v:shape w14:anchorId="1E749476" id="Connettore 2 39" o:spid="_x0000_s1026" type="#_x0000_t32" style="position:absolute;margin-left:52.8pt;margin-top:134.65pt;width:9.75pt;height:6.75pt;z-index:251921408;visibility:visible;mso-wrap-style:square;mso-wrap-distance-left:9pt;mso-wrap-distance-top:0;mso-wrap-distance-right:9pt;mso-wrap-distance-bottom:0;mso-position-horizontal:absolute;mso-position-horizontal-relative:text;mso-position-vertical:absolute;mso-position-vertical-relative:text" o:gfxdata="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" strokecolor="black [3200]" strokeweight=".5pt">
                 <v:stroke endarrow="block" joinstyle="miter"/>
               </v:shape>
             </w:pict>
@@ -2257,7 +2249,7 @@
         <mc:AlternateContent>
           <mc:Choice Requires="wps">
             <w:drawing>
-              <wp:anchor distT="0" distB="0" distL="114300" distR="114300" simplePos="0" relativeHeight="252246528" behindDoc="0" locked="0" layoutInCell="1" allowOverlap="1" wp14:anchorId="4A5D83DC" wp14:editId="1375E685">
+              <wp:anchor distT="0" distB="0" distL="114300" distR="114300" simplePos="0" relativeHeight="251914240" behindDoc="0" locked="0" layoutInCell="1" allowOverlap="1" wp14:anchorId="4A5D83DC" wp14:editId="3E4AD725">
                 <wp:simplePos x="0" y="0"/>
                 <wp:positionH relativeFrom="column">
                   <wp:posOffset>628650</wp:posOffset>
@@ -2319,7 +2311,7 @@
           </mc:Choice>
           <mc:Fallback>
             <w:pict>
-              <v:oval w14:anchorId="73C6F218" id="Ovale 38" o:spid="_x0000_s1026" style="position:absolute;margin-left:49.5pt;margin-top:131.25pt;width:5.8pt;height:6pt;z-index:252246528;visibility:visible;mso-wrap-style:square;mso-width-percent:0;mso-height-percent:0;mso-wrap-distance-left:9pt;mso-wrap-distance-top:0;mso-wrap-distance-right:9pt;mso-wrap-distance-bottom:0;mso-position-horizontal:absolute;mso-position-horizontal-relative:text;mso-position-vertical:absolute;mso-position-vertical-relative:text;mso-width-percent:0;mso-height-percent:0;mso-width-relative:margin;mso-height-relative:margin;v-text-anchor:middle" o:gfxdata="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" fillcolor="black [3200]" strokecolor="black [1600]" strokeweight="1pt">
+              <v:oval w14:anchorId="4E97062A" id="Ovale 38" o:spid="_x0000_s1026" style="position:absolute;margin-left:49.5pt;margin-top:131.25pt;width:5.8pt;height:6pt;z-index:251914240;visibility:visible;mso-wrap-style:square;mso-width-percent:0;mso-height-percent:0;mso-wrap-distance-left:9pt;mso-wrap-distance-top:0;mso-wrap-distance-right:9pt;mso-wrap-distance-bottom:0;mso-position-horizontal:absolute;mso-position-horizontal-relative:text;mso-position-vertical:absolute;mso-position-vertical-relative:text;mso-width-percent:0;mso-height-percent:0;mso-width-relative:margin;mso-height-relative:margin;v-text-anchor:middle" o:gfxdata="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" fillcolor="black [3200]" strokecolor="black [1600]" strokeweight="1pt">
                 <v:stroke joinstyle="miter"/>
               </v:oval>
             </w:pict>
@@ -2333,7 +2325,7 @@
         <mc:AlternateContent>
           <mc:Choice Requires="wps">
             <w:drawing>
-              <wp:anchor distT="0" distB="0" distL="114300" distR="114300" simplePos="0" relativeHeight="252178944" behindDoc="0" locked="0" layoutInCell="1" allowOverlap="1" wp14:anchorId="32535C12" wp14:editId="15D08B62">
+              <wp:anchor distT="0" distB="0" distL="114300" distR="114300" simplePos="0" relativeHeight="251905024" behindDoc="0" locked="0" layoutInCell="1" allowOverlap="1" wp14:anchorId="32535C12" wp14:editId="1410AC55">
                 <wp:simplePos x="0" y="0"/>
                 <wp:positionH relativeFrom="column">
                   <wp:posOffset>99060</wp:posOffset>
@@ -2410,7 +2402,7 @@
           </mc:Choice>
           <mc:Fallback>
             <w:pict>
-              <v:shape w14:anchorId="32535C12" id="Casella di testo 35" o:spid="_x0000_s1035" type="#_x0000_t202" style="position:absolute;margin-left:7.8pt;margin-top:172.9pt;width:25.5pt;height:27.75pt;z-index:252178944;visibility:visible;mso-wrap-style:square;mso-wrap-distance-left:9pt;mso-wrap-distance-top:0;mso-wrap-distance-right:9pt;mso-wrap-distance-bottom:0;mso-position-horizontal:absolute;mso-position-horizontal-relative:text;mso-position-vertical:absolute;mso-position-vertical-relative:text;v-text-anchor:top" o:gfxdata="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" filled="f" stroked="f">
+              <v:shape w14:anchorId="32535C12" id="Casella di testo 35" o:spid="_x0000_s1035" type="#_x0000_t202" style="position:absolute;margin-left:7.8pt;margin-top:172.9pt;width:25.5pt;height:27.75pt;z-index:251905024;visibility:visible;mso-wrap-style:square;mso-wrap-distance-left:9pt;mso-wrap-distance-top:0;mso-wrap-distance-right:9pt;mso-wrap-distance-bottom:0;mso-position-horizontal:absolute;mso-position-horizontal-relative:text;mso-position-vertical:absolute;mso-position-vertical-relative:text;v-text-anchor:top" o:gfxdata="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" filled="f" stroked="f">
                 <v:textbox>
                   <w:txbxContent>
                     <w:p>
@@ -2442,7 +2434,7 @@
         <mc:AlternateContent>
           <mc:Choice Requires="wps">
             <w:drawing>
-              <wp:anchor distT="0" distB="0" distL="114300" distR="114300" simplePos="0" relativeHeight="252066304" behindDoc="0" locked="0" layoutInCell="1" allowOverlap="1" wp14:anchorId="0778851A" wp14:editId="056BFFF8">
+              <wp:anchor distT="0" distB="0" distL="114300" distR="114300" simplePos="0" relativeHeight="251894784" behindDoc="0" locked="0" layoutInCell="1" allowOverlap="1" wp14:anchorId="0778851A" wp14:editId="056BFFF8">
                 <wp:simplePos x="0" y="0"/>
                 <wp:positionH relativeFrom="column">
                   <wp:posOffset>822325</wp:posOffset>
@@ -2515,7 +2507,7 @@
           </mc:Choice>
           <mc:Fallback>
             <w:pict>
-              <v:shape w14:anchorId="0778851A" id="Casella di testo 30" o:spid="_x0000_s1036" type="#_x0000_t202" style="position:absolute;margin-left:64.75pt;margin-top:133.15pt;width:35.25pt;height:21.75pt;z-index:252066304;visibility:visible;mso-wrap-style:square;mso-width-percent:0;mso-height-percent:0;mso-wrap-distance-left:9pt;mso-wrap-distance-top:0;mso-wrap-distance-right:9pt;mso-wrap-distance-bottom:0;mso-position-horizontal:absolute;mso-position-horizontal-relative:text;mso-position-vertical:absolute;mso-position-vertical-relative:text;mso-width-percent:0;mso-height-percent:0;mso-width-relative:margin;mso-height-relative:margin;v-text-anchor:top" o:gfxdata="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" filled="f" stroked="f">
+              <v:shape w14:anchorId="0778851A" id="Casella di testo 30" o:spid="_x0000_s1036" type="#_x0000_t202" style="position:absolute;margin-left:64.75pt;margin-top:133.15pt;width:35.25pt;height:21.75pt;z-index:251894784;visibility:visible;mso-wrap-style:square;mso-width-percent:0;mso-height-percent:0;mso-wrap-distance-left:9pt;mso-wrap-distance-top:0;mso-wrap-distance-right:9pt;mso-wrap-distance-bottom:0;mso-position-horizontal:absolute;mso-position-horizontal-relative:text;mso-position-vertical:absolute;mso-position-vertical-relative:text;mso-width-percent:0;mso-height-percent:0;mso-width-relative:margin;mso-height-relative:margin;v-text-anchor:top" o:gfxdata="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" filled="f" stroked="f">
                 <v:textbox>
                   <w:txbxContent>
                     <w:p>
@@ -2537,7 +2529,7 @@
         <mc:AlternateContent>
           <mc:Choice Requires="wps">
             <w:drawing>
-              <wp:anchor distT="0" distB="0" distL="114300" distR="114300" simplePos="0" relativeHeight="252021248" behindDoc="0" locked="0" layoutInCell="1" allowOverlap="1" wp14:anchorId="4E066552" wp14:editId="17E65C8E">
+              <wp:anchor distT="0" distB="0" distL="114300" distR="114300" simplePos="0" relativeHeight="251890688" behindDoc="0" locked="0" layoutInCell="1" allowOverlap="1" wp14:anchorId="4E066552" wp14:editId="79AE5401">
                 <wp:simplePos x="0" y="0"/>
                 <wp:positionH relativeFrom="column">
                   <wp:posOffset>803910</wp:posOffset>
@@ -2594,7 +2586,7 @@
           </mc:Choice>
           <mc:Fallback>
             <w:pict>
-              <v:rect w14:anchorId="6A0A569B" id="Rettangolo 28" o:spid="_x0000_s1026" style="position:absolute;margin-left:63.3pt;margin-top:130.15pt;width:34.5pt;height:31.5pt;z-index:252021248;visibility:visible;mso-wrap-style:square;mso-width-percent:0;mso-height-percent:0;mso-wrap-distance-left:9pt;mso-wrap-distance-top:0;mso-wrap-distance-right:9pt;mso-wrap-distance-bottom:0;mso-position-horizontal:absolute;mso-position-horizontal-relative:text;mso-position-vertical:absolute;mso-position-vertical-relative:text;mso-width-percent:0;mso-height-percent:0;mso-width-relative:margin;mso-height-relative:margin;v-text-anchor:middle" o:gfxdata="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" filled="f" strokecolor="windowText">
+              <v:rect w14:anchorId="1DE4747D" id="Rettangolo 28" o:spid="_x0000_s1026" style="position:absolute;margin-left:63.3pt;margin-top:130.15pt;width:34.5pt;height:31.5pt;z-index:251890688;visibility:visible;mso-wrap-style:square;mso-width-percent:0;mso-height-percent:0;mso-wrap-distance-left:9pt;mso-wrap-distance-top:0;mso-wrap-distance-right:9pt;mso-wrap-distance-bottom:0;mso-position-horizontal:absolute;mso-position-horizontal-relative:text;mso-position-vertical:absolute;mso-position-vertical-relative:text;mso-width-percent:0;mso-height-percent:0;mso-width-relative:margin;mso-height-relative:margin;v-text-anchor:middle" o:gfxdata="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" filled="f" strokecolor="windowText">
                 <v:stroke joinstyle="round"/>
               </v:rect>
             </w:pict>
@@ -2608,7 +2600,7 @@
         <mc:AlternateContent>
           <mc:Choice Requires="wps">
             <w:drawing>
-              <wp:anchor distT="0" distB="0" distL="114300" distR="114300" simplePos="0" relativeHeight="251867648" behindDoc="0" locked="0" layoutInCell="1" allowOverlap="1" wp14:anchorId="1F00E7D8" wp14:editId="6E03F562">
+              <wp:anchor distT="0" distB="0" distL="114300" distR="114300" simplePos="0" relativeHeight="251812864" behindDoc="0" locked="0" layoutInCell="1" allowOverlap="1" wp14:anchorId="1F00E7D8" wp14:editId="0CFEECD3">
                 <wp:simplePos x="0" y="0"/>
                 <wp:positionH relativeFrom="column">
                   <wp:posOffset>394335</wp:posOffset>
@@ -2664,7 +2656,7 @@
           </mc:Choice>
           <mc:Fallback>
             <w:pict>
-              <v:oval w14:anchorId="640C9FF0" id="Ovale 24" o:spid="_x0000_s1026" style="position:absolute;margin-left:31.05pt;margin-top:103.9pt;width:6pt;height:6pt;z-index:251867648;visibility:visible;mso-wrap-style:square;mso-wrap-distance-left:9pt;mso-wrap-distance-top:0;mso-wrap-distance-right:9pt;mso-wrap-distance-bottom:0;mso-position-horizontal:absolute;mso-position-horizontal-relative:text;mso-position-vertical:absolute;mso-position-vertical-relative:text;v-text-anchor:middle" o:gfxdata="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" fillcolor="black [3200]" strokecolor="black [1600]" strokeweight="1pt">
+              <v:oval w14:anchorId="4BB2E468" id="Ovale 24" o:spid="_x0000_s1026" style="position:absolute;margin-left:31.05pt;margin-top:103.9pt;width:6pt;height:6pt;z-index:251812864;visibility:visible;mso-wrap-style:square;mso-wrap-distance-left:9pt;mso-wrap-distance-top:0;mso-wrap-distance-right:9pt;mso-wrap-distance-bottom:0;mso-position-horizontal:absolute;mso-position-horizontal-relative:text;mso-position-vertical:absolute;mso-position-vertical-relative:text;v-text-anchor:middle" o:gfxdata="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" fillcolor="black [3200]" strokecolor="black [1600]" strokeweight="1pt">
                 <v:stroke joinstyle="miter"/>
               </v:oval>
             </w:pict>
@@ -2678,7 +2670,7 @@
         <mc:AlternateContent>
           <mc:Choice Requires="wps">
             <w:drawing>
-              <wp:anchor distT="0" distB="0" distL="114300" distR="114300" simplePos="0" relativeHeight="251959808" behindDoc="0" locked="0" layoutInCell="1" allowOverlap="1" wp14:anchorId="6A574152" wp14:editId="46764EEB">
+              <wp:anchor distT="0" distB="0" distL="114300" distR="114300" simplePos="0" relativeHeight="251886592" behindDoc="0" locked="0" layoutInCell="1" allowOverlap="1" wp14:anchorId="6A574152" wp14:editId="3027300D">
                 <wp:simplePos x="0" y="0"/>
                 <wp:positionH relativeFrom="column">
                   <wp:posOffset>422910</wp:posOffset>
@@ -2730,7 +2722,7 @@
           </mc:Choice>
           <mc:Fallback>
             <w:pict>
-              <v:shape w14:anchorId="12926F20" id="Connettore 2 26" o:spid="_x0000_s1026" type="#_x0000_t32" style="position:absolute;margin-left:33.3pt;margin-top:106.9pt;width:13.5pt;height:10.5pt;z-index:251959808;visibility:visible;mso-wrap-style:square;mso-wrap-distance-left:9pt;mso-wrap-distance-top:0;mso-wrap-distance-right:9pt;mso-wrap-distance-bottom:0;mso-position-horizontal:absolute;mso-position-horizontal-relative:text;mso-position-vertical:absolute;mso-position-vertical-relative:text" o:gfxdata="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" strokecolor="black [3200]" strokeweight=".5pt">
+              <v:shape w14:anchorId="75F68883" id="Connettore 2 26" o:spid="_x0000_s1026" type="#_x0000_t32" style="position:absolute;margin-left:33.3pt;margin-top:106.9pt;width:13.5pt;height:10.5pt;z-index:251886592;visibility:visible;mso-wrap-style:square;mso-wrap-distance-left:9pt;mso-wrap-distance-top:0;mso-wrap-distance-right:9pt;mso-wrap-distance-bottom:0;mso-position-horizontal:absolute;mso-position-horizontal-relative:text;mso-position-vertical:absolute;mso-position-vertical-relative:text" o:gfxdata="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" strokecolor="black [3200]" strokeweight=".5pt">
                 <v:stroke endarrow="block" joinstyle="miter"/>
               </v:shape>
             </w:pict>
@@ -2744,7 +2736,7 @@
         <mc:AlternateContent>
           <mc:Choice Requires="wps">
             <w:drawing>
-              <wp:anchor distT="0" distB="0" distL="114300" distR="114300" simplePos="0" relativeHeight="251230720" behindDoc="0" locked="0" layoutInCell="1" allowOverlap="1" wp14:anchorId="6C96E65A" wp14:editId="1A27CCF6">
+              <wp:anchor distT="0" distB="0" distL="114300" distR="114300" simplePos="0" relativeHeight="251338752" behindDoc="0" locked="0" layoutInCell="1" allowOverlap="1" wp14:anchorId="6C96E65A" wp14:editId="0322A4DE">
                 <wp:simplePos x="0" y="0"/>
                 <wp:positionH relativeFrom="column">
                   <wp:posOffset>603885</wp:posOffset>
@@ -2753,7 +2745,7 @@
                   <wp:posOffset>1271905</wp:posOffset>
                 </wp:positionV>
                 <wp:extent cx="695325" cy="838200"/>
-                <wp:effectExtent l="0" t="0" r="28575" b="19050"/>
+                <wp:effectExtent l="0" t="0" r="19050" b="19050"/>
                 <wp:wrapNone/>
                 <wp:docPr id="9" name="Rettangolo 9"/>
                 <wp:cNvGraphicFramePr/>
@@ -2814,7 +2806,7 @@
           </mc:Choice>
           <mc:Fallback>
             <w:pict>
-              <v:rect w14:anchorId="3C52F5B8" id="Rettangolo 9" o:spid="_x0000_s1026" style="position:absolute;margin-left:47.55pt;margin-top:100.15pt;width:54.75pt;height:66pt;z-index:251230720;visibility:visible;mso-wrap-style:square;mso-width-percent:0;mso-height-percent:0;mso-wrap-distance-left:9pt;mso-wrap-distance-top:0;mso-wrap-distance-right:9pt;mso-wrap-distance-bottom:0;mso-position-horizontal:absolute;mso-position-horizontal-relative:text;mso-position-vertical:absolute;mso-position-vertical-relative:text;mso-width-percent:0;mso-height-percent:0;mso-width-relative:margin;mso-height-relative:margin;v-text-anchor:middle" o:gfxdata="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" filled="f" strokecolor="black [3200]">
+              <v:rect w14:anchorId="5FE98C49" id="Rettangolo 9" o:spid="_x0000_s1026" style="position:absolute;margin-left:47.55pt;margin-top:100.15pt;width:54.75pt;height:66pt;z-index:251338752;visibility:visible;mso-wrap-style:square;mso-width-percent:0;mso-height-percent:0;mso-wrap-distance-left:9pt;mso-wrap-distance-top:0;mso-wrap-distance-right:9pt;mso-wrap-distance-bottom:0;mso-position-horizontal:absolute;mso-position-horizontal-relative:text;mso-position-vertical:absolute;mso-position-vertical-relative:text;mso-width-percent:0;mso-height-percent:0;mso-width-relative:margin;mso-height-relative:margin;v-text-anchor:middle" o:gfxdata="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" filled="f" strokecolor="black [3200]">
                 <v:stroke joinstyle="round"/>
               </v:rect>
             </w:pict>
@@ -2828,7 +2820,7 @@
         <mc:AlternateContent>
           <mc:Choice Requires="wps">
             <w:drawing>
-              <wp:anchor distT="0" distB="0" distL="114300" distR="114300" simplePos="0" relativeHeight="251324928" behindDoc="0" locked="0" layoutInCell="1" allowOverlap="1" wp14:anchorId="323FC9FE" wp14:editId="5F901C3D">
+              <wp:anchor distT="0" distB="0" distL="114300" distR="114300" simplePos="0" relativeHeight="251408384" behindDoc="0" locked="0" layoutInCell="1" allowOverlap="1" wp14:anchorId="323FC9FE" wp14:editId="471E2C7A">
                 <wp:simplePos x="0" y="0"/>
                 <wp:positionH relativeFrom="column">
                   <wp:posOffset>746760</wp:posOffset>
@@ -2898,7 +2890,7 @@
           </mc:Choice>
           <mc:Fallback>
             <w:pict>
-              <v:shape w14:anchorId="323FC9FE" id="Casella di testo 11" o:spid="_x0000_s1037" type="#_x0000_t202" style="position:absolute;margin-left:58.8pt;margin-top:96.4pt;width:27pt;height:21.75pt;z-index:251324928;visibility:visible;mso-wrap-style:square;mso-width-percent:0;mso-wrap-distance-left:9pt;mso-wrap-distance-top:0;mso-wrap-distance-right:9pt;mso-wrap-distance-bottom:0;mso-position-horizontal:absolute;mso-position-horizontal-relative:text;mso-position-vertical:absolute;mso-position-vertical-relative:text;mso-width-percent:0;mso-width-relative:margin;v-text-anchor:top" o:gfxdata="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" filled="f" stroked="f">
+              <v:shape w14:anchorId="323FC9FE" id="Casella di testo 11" o:spid="_x0000_s1037" type="#_x0000_t202" style="position:absolute;margin-left:58.8pt;margin-top:96.4pt;width:27pt;height:21.75pt;z-index:251408384;visibility:visible;mso-wrap-style:square;mso-width-percent:0;mso-wrap-distance-left:9pt;mso-wrap-distance-top:0;mso-wrap-distance-right:9pt;mso-wrap-distance-bottom:0;mso-position-horizontal:absolute;mso-position-horizontal-relative:text;mso-position-vertical:absolute;mso-position-vertical-relative:text;mso-width-percent:0;mso-width-relative:margin;v-text-anchor:top" o:gfxdata="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" filled="f" stroked="f">
                 <v:textbox>
                   <w:txbxContent>
                     <w:p>
@@ -2920,7 +2912,7 @@
         <mc:AlternateContent>
           <mc:Choice Requires="wps">
             <w:drawing>
-              <wp:anchor distT="0" distB="0" distL="114300" distR="114300" simplePos="0" relativeHeight="251183616" behindDoc="0" locked="0" layoutInCell="1" allowOverlap="1" wp14:anchorId="65919B11" wp14:editId="5A002991">
+              <wp:anchor distT="0" distB="0" distL="114300" distR="114300" simplePos="0" relativeHeight="251302912" behindDoc="0" locked="0" layoutInCell="1" allowOverlap="1" wp14:anchorId="65919B11" wp14:editId="3B65B7FA">
                 <wp:simplePos x="0" y="0"/>
                 <wp:positionH relativeFrom="column">
                   <wp:posOffset>118110</wp:posOffset>
@@ -2997,7 +2989,7 @@
           </mc:Choice>
           <mc:Fallback>
             <w:pict>
-              <v:shape w14:anchorId="65919B11" id="Casella di testo 8" o:spid="_x0000_s1038" type="#_x0000_t202" style="position:absolute;margin-left:9.3pt;margin-top:86.65pt;width:21.75pt;height:23.25pt;z-index:251183616;visibility:visible;mso-wrap-style:square;mso-wrap-distance-left:9pt;mso-wrap-distance-top:0;mso-wrap-distance-right:9pt;mso-wrap-distance-bottom:0;mso-position-horizontal:absolute;mso-position-horizontal-relative:text;mso-position-vertical:absolute;mso-position-vertical-relative:text;v-text-anchor:top" o:gfxdata="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" filled="f" stroked="f">
+              <v:shape w14:anchorId="65919B11" id="Casella di testo 8" o:spid="_x0000_s1038" type="#_x0000_t202" style="position:absolute;margin-left:9.3pt;margin-top:86.65pt;width:21.75pt;height:23.25pt;z-index:251302912;visibility:visible;mso-wrap-style:square;mso-wrap-distance-left:9pt;mso-wrap-distance-top:0;mso-wrap-distance-right:9pt;mso-wrap-distance-bottom:0;mso-position-horizontal:absolute;mso-position-horizontal-relative:text;mso-position-vertical:absolute;mso-position-vertical-relative:text;v-text-anchor:top" o:gfxdata="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" filled="f" stroked="f">
                 <v:textbox>
                   <w:txbxContent>
                     <w:p>
@@ -3029,7 +3021,7 @@
         <mc:AlternateContent>
           <mc:Choice Requires="wps">
             <w:drawing>
-              <wp:anchor distT="0" distB="0" distL="114300" distR="114300" simplePos="0" relativeHeight="251372032" behindDoc="0" locked="0" layoutInCell="1" allowOverlap="1" wp14:anchorId="5F7D51C1" wp14:editId="2EBB2779">
+              <wp:anchor distT="0" distB="0" distL="114300" distR="114300" simplePos="0" relativeHeight="251444224" behindDoc="0" locked="0" layoutInCell="1" allowOverlap="1" wp14:anchorId="5F7D51C1" wp14:editId="44D1E4F0">
                 <wp:simplePos x="0" y="0"/>
                 <wp:positionH relativeFrom="column">
                   <wp:posOffset>1794510</wp:posOffset>
@@ -3099,7 +3091,7 @@
           </mc:Choice>
           <mc:Fallback>
             <w:pict>
-              <v:shape w14:anchorId="5F7D51C1" id="Casella di testo 12" o:spid="_x0000_s1039" type="#_x0000_t202" style="position:absolute;margin-left:141.3pt;margin-top:104.65pt;width:33.75pt;height:24pt;z-index:251372032;visibility:visible;mso-wrap-style:square;mso-width-percent:0;mso-wrap-distance-left:9pt;mso-wrap-distance-top:0;mso-wrap-distance-right:9pt;mso-wrap-distance-bottom:0;mso-position-horizontal:absolute;mso-position-horizontal-relative:text;mso-position-vertical:absolute;mso-position-vertical-relative:text;mso-width-percent:0;mso-width-relative:margin;v-text-anchor:top" o:gfxdata="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" filled="f" stroked="f">
+              <v:shape w14:anchorId="5F7D51C1" id="Casella di testo 12" o:spid="_x0000_s1039" type="#_x0000_t202" style="position:absolute;margin-left:141.3pt;margin-top:104.65pt;width:33.75pt;height:24pt;z-index:251444224;visibility:visible;mso-wrap-style:square;mso-width-percent:0;mso-wrap-distance-left:9pt;mso-wrap-distance-top:0;mso-wrap-distance-right:9pt;mso-wrap-distance-bottom:0;mso-position-horizontal:absolute;mso-position-horizontal-relative:text;mso-position-vertical:absolute;mso-position-vertical-relative:text;mso-width-percent:0;mso-width-relative:margin;v-text-anchor:top" o:gfxdata="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" filled="f" stroked="f">
                 <v:textbox>
                   <w:txbxContent>
                     <w:p>
@@ -3121,7 +3113,7 @@
         <mc:AlternateContent>
           <mc:Choice Requires="wps">
             <w:drawing>
-              <wp:anchor distT="0" distB="0" distL="114300" distR="114300" simplePos="0" relativeHeight="251277824" behindDoc="0" locked="0" layoutInCell="1" allowOverlap="1" wp14:anchorId="19679A1B" wp14:editId="1B0F868A">
+              <wp:anchor distT="0" distB="0" distL="114300" distR="114300" simplePos="0" relativeHeight="251374592" behindDoc="0" locked="0" layoutInCell="1" allowOverlap="1" wp14:anchorId="19679A1B" wp14:editId="39B7B044">
                 <wp:simplePos x="0" y="0"/>
                 <wp:positionH relativeFrom="column">
                   <wp:posOffset>1661160</wp:posOffset>
@@ -3178,7 +3170,7 @@
           </mc:Choice>
           <mc:Fallback>
             <w:pict>
-              <v:rect w14:anchorId="7C5BC04D" id="Rettangolo 10" o:spid="_x0000_s1026" style="position:absolute;margin-left:130.8pt;margin-top:108.4pt;width:48.75pt;height:43.5pt;z-index:251277824;visibility:visible;mso-wrap-style:square;mso-width-percent:0;mso-height-percent:0;mso-wrap-distance-left:9pt;mso-wrap-distance-top:0;mso-wrap-distance-right:9pt;mso-wrap-distance-bottom:0;mso-position-horizontal:absolute;mso-position-horizontal-relative:text;mso-position-vertical:absolute;mso-position-vertical-relative:text;mso-width-percent:0;mso-height-percent:0;mso-width-relative:margin;mso-height-relative:margin;v-text-anchor:middle" o:gfxdata="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" filled="f" strokecolor="windowText">
+              <v:rect w14:anchorId="6BCE3753" id="Rettangolo 10" o:spid="_x0000_s1026" style="position:absolute;margin-left:130.8pt;margin-top:108.4pt;width:48.75pt;height:43.5pt;z-index:251374592;visibility:visible;mso-wrap-style:square;mso-width-percent:0;mso-height-percent:0;mso-wrap-distance-left:9pt;mso-wrap-distance-top:0;mso-wrap-distance-right:9pt;mso-wrap-distance-bottom:0;mso-position-horizontal:absolute;mso-position-horizontal-relative:text;mso-position-vertical:absolute;mso-position-vertical-relative:text;mso-width-percent:0;mso-height-percent:0;mso-width-relative:margin;mso-height-relative:margin;v-text-anchor:middle" o:gfxdata="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" filled="f" strokecolor="windowText">
                 <v:stroke joinstyle="round"/>
               </v:rect>
             </w:pict>
@@ -3192,7 +3184,7 @@
         <mc:AlternateContent>
           <mc:Choice Requires="wps">
             <w:drawing>
-              <wp:anchor distT="0" distB="0" distL="114300" distR="114300" simplePos="0" relativeHeight="251140608" behindDoc="0" locked="0" layoutInCell="1" allowOverlap="1" wp14:anchorId="0F6881CC" wp14:editId="2904D868">
+              <wp:anchor distT="0" distB="0" distL="114300" distR="114300" simplePos="0" relativeHeight="251275264" behindDoc="0" locked="0" layoutInCell="1" allowOverlap="1" wp14:anchorId="0F6881CC" wp14:editId="5052B4A4">
                 <wp:simplePos x="0" y="0"/>
                 <wp:positionH relativeFrom="column">
                   <wp:posOffset>1632585</wp:posOffset>
@@ -3269,7 +3261,7 @@
           </mc:Choice>
           <mc:Fallback>
             <w:pict>
-              <v:shape w14:anchorId="0F6881CC" id="Casella di testo 7" o:spid="_x0000_s1040" type="#_x0000_t202" style="position:absolute;margin-left:128.55pt;margin-top:25.9pt;width:30pt;height:27.75pt;z-index:251140608;visibility:visible;mso-wrap-style:square;mso-wrap-distance-left:9pt;mso-wrap-distance-top:0;mso-wrap-distance-right:9pt;mso-wrap-distance-bottom:0;mso-position-horizontal:absolute;mso-position-horizontal-relative:text;mso-position-vertical:absolute;mso-position-vertical-relative:text;v-text-anchor:top" o:gfxdata="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" filled="f" stroked="f">
+              <v:shape w14:anchorId="0F6881CC" id="Casella di testo 7" o:spid="_x0000_s1040" type="#_x0000_t202" style="position:absolute;margin-left:128.55pt;margin-top:25.9pt;width:30pt;height:27.75pt;z-index:251275264;visibility:visible;mso-wrap-style:square;mso-wrap-distance-left:9pt;mso-wrap-distance-top:0;mso-wrap-distance-right:9pt;mso-wrap-distance-bottom:0;mso-position-horizontal:absolute;mso-position-horizontal-relative:text;mso-position-vertical:absolute;mso-position-vertical-relative:text;v-text-anchor:top" o:gfxdata="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" filled="f" stroked="f">
                 <v:textbox>
                   <w:txbxContent>
                     <w:p>
@@ -3301,7 +3293,7 @@
         <mc:AlternateContent>
           <mc:Choice Requires="wps">
             <w:drawing>
-              <wp:anchor distT="0" distB="0" distL="114300" distR="114300" simplePos="0" relativeHeight="251998720" behindDoc="0" locked="0" layoutInCell="1" allowOverlap="1" wp14:anchorId="0B10298C" wp14:editId="488ADEBA">
+              <wp:anchor distT="0" distB="0" distL="114300" distR="114300" simplePos="0" relativeHeight="251876352" behindDoc="0" locked="0" layoutInCell="1" allowOverlap="1" wp14:anchorId="0B10298C" wp14:editId="488ADEBA">
                 <wp:simplePos x="0" y="0"/>
                 <wp:positionH relativeFrom="column">
                   <wp:posOffset>342900</wp:posOffset>
@@ -3356,7 +3348,7 @@
           </mc:Choice>
           <mc:Fallback>
             <w:pict>
-              <v:line w14:anchorId="11C7FC88" id="Connettore diritto 27" o:spid="_x0000_s1026" style="position:absolute;z-index:251998720;visibility:visible;mso-wrap-style:square;mso-width-percent:0;mso-height-percent:0;mso-wrap-distance-left:9pt;mso-wrap-distance-top:0;mso-wrap-distance-right:9pt;mso-wrap-distance-bottom:0;mso-position-horizontal:absolute;mso-position-horizontal-relative:text;mso-position-vertical:absolute;mso-position-vertical-relative:text;mso-width-percent:0;mso-height-percent:0;mso-width-relative:margin;mso-height-relative:margin" from="27pt,175.5pt" to="176.25pt,175.5pt" o:gfxdata="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" strokecolor="black [3200]" strokeweight=".5pt">
+              <v:line w14:anchorId="51752EC4" id="Connettore diritto 27" o:spid="_x0000_s1026" style="position:absolute;z-index:251876352;visibility:visible;mso-wrap-style:square;mso-width-percent:0;mso-height-percent:0;mso-wrap-distance-left:9pt;mso-wrap-distance-top:0;mso-wrap-distance-right:9pt;mso-wrap-distance-bottom:0;mso-position-horizontal:absolute;mso-position-horizontal-relative:text;mso-position-vertical:absolute;mso-position-vertical-relative:text;mso-width-percent:0;mso-height-percent:0;mso-width-relative:margin;mso-height-relative:margin" from="27pt,175.5pt" to="176.25pt,175.5pt" o:gfxdata="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" strokecolor="black [3200]" strokeweight=".5pt">
                 <v:stroke joinstyle="miter"/>
               </v:line>
             </w:pict>
@@ -3370,7 +3362,7 @@
         <mc:AlternateContent>
           <mc:Choice Requires="wps">
             <w:drawing>
-              <wp:anchor distT="0" distB="0" distL="114300" distR="114300" simplePos="0" relativeHeight="250984960" behindDoc="0" locked="0" layoutInCell="1" allowOverlap="1" wp14:anchorId="4570CA85" wp14:editId="1F631993">
+              <wp:anchor distT="0" distB="0" distL="114300" distR="114300" simplePos="0" relativeHeight="251228160" behindDoc="0" locked="0" layoutInCell="1" allowOverlap="1" wp14:anchorId="4570CA85" wp14:editId="0B28FDD0">
                 <wp:simplePos x="0" y="0"/>
                 <wp:positionH relativeFrom="column">
                   <wp:posOffset>337184</wp:posOffset>
@@ -3425,7 +3417,7 @@
           </mc:Choice>
           <mc:Fallback>
             <w:pict>
-              <v:line w14:anchorId="0D3E8612" id="Connettore diritto 3" o:spid="_x0000_s1026" style="position:absolute;z-index:250984960;visibility:visible;mso-wrap-style:square;mso-width-percent:0;mso-height-percent:0;mso-wrap-distance-left:9pt;mso-wrap-distance-top:0;mso-wrap-distance-right:9pt;mso-wrap-distance-bottom:0;mso-position-horizontal:absolute;mso-position-horizontal-relative:text;mso-position-vertical:absolute;mso-position-vertical-relative:text;mso-width-percent:0;mso-height-percent:0;mso-width-relative:margin;mso-height-relative:margin" from="26.55pt,90.4pt" to="175.8pt,90.4pt" o:gfxdata="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" strokecolor="black [3200]" strokeweight=".5pt">
+              <v:line w14:anchorId="067FE43C" id="Connettore diritto 3" o:spid="_x0000_s1026" style="position:absolute;z-index:251228160;visibility:visible;mso-wrap-style:square;mso-width-percent:0;mso-height-percent:0;mso-wrap-distance-left:9pt;mso-wrap-distance-top:0;mso-wrap-distance-right:9pt;mso-wrap-distance-bottom:0;mso-position-horizontal:absolute;mso-position-horizontal-relative:text;mso-position-vertical:absolute;mso-position-vertical-relative:text;mso-width-percent:0;mso-height-percent:0;mso-width-relative:margin;mso-height-relative:margin" from="26.55pt,90.4pt" to="175.8pt,90.4pt" o:gfxdata="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" strokecolor="black [3200]" strokeweight=".5pt">
                 <v:stroke joinstyle="miter"/>
               </v:line>
             </w:pict>
@@ -3439,7 +3431,7 @@
         <mc:AlternateContent>
           <mc:Choice Requires="wps">
             <w:drawing>
-              <wp:anchor distT="0" distB="0" distL="114300" distR="114300" simplePos="0" relativeHeight="251093504" behindDoc="0" locked="0" layoutInCell="1" allowOverlap="1" wp14:anchorId="54F304FE" wp14:editId="17406F7B">
+              <wp:anchor distT="0" distB="0" distL="114300" distR="114300" simplePos="0" relativeHeight="251253760" behindDoc="0" locked="0" layoutInCell="1" allowOverlap="1" wp14:anchorId="54F304FE" wp14:editId="7F7D5E35">
                 <wp:simplePos x="0" y="0"/>
                 <wp:positionH relativeFrom="column">
                   <wp:posOffset>1823085</wp:posOffset>
@@ -3508,7 +3500,7 @@
           </mc:Choice>
           <mc:Fallback>
             <w:pict>
-              <v:shape w14:anchorId="54F304FE" id="Casella di testo 6" o:spid="_x0000_s1041" type="#_x0000_t202" style="position:absolute;margin-left:143.55pt;margin-top:26.6pt;width:30pt;height:23.25pt;z-index:251093504;visibility:visible;mso-wrap-style:square;mso-width-percent:0;mso-height-percent:0;mso-wrap-distance-left:9pt;mso-wrap-distance-top:0;mso-wrap-distance-right:9pt;mso-wrap-distance-bottom:0;mso-position-horizontal:absolute;mso-position-horizontal-relative:text;mso-position-vertical:absolute;mso-position-vertical-relative:text;mso-width-percent:0;mso-height-percent:0;mso-width-relative:margin;mso-height-relative:margin;v-text-anchor:top" o:gfxdata="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" filled="f" stroked="f">
+              <v:shape w14:anchorId="54F304FE" id="Casella di testo 6" o:spid="_x0000_s1041" type="#_x0000_t202" style="position:absolute;margin-left:143.55pt;margin-top:26.6pt;width:30pt;height:23.25pt;z-index:251253760;visibility:visible;mso-wrap-style:square;mso-width-percent:0;mso-height-percent:0;mso-wrap-distance-left:9pt;mso-wrap-distance-top:0;mso-wrap-distance-right:9pt;mso-wrap-distance-bottom:0;mso-position-horizontal:absolute;mso-position-horizontal-relative:text;mso-position-vertical:absolute;mso-position-vertical-relative:text;mso-width-percent:0;mso-height-percent:0;mso-width-relative:margin;mso-height-relative:margin;v-text-anchor:top" o:gfxdata="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" filled="f" stroked="f">
                 <v:textbox>
                   <w:txbxContent>
                     <w:p/>
@@ -3526,7 +3518,7 @@
         <mc:AlternateContent>
           <mc:Choice Requires="wps">
             <w:drawing>
-              <wp:anchor distT="0" distB="0" distL="114300" distR="114300" simplePos="0" relativeHeight="251042304" behindDoc="0" locked="0" layoutInCell="1" allowOverlap="1" wp14:anchorId="6C498BC7" wp14:editId="18B4CC89">
+              <wp:anchor distT="0" distB="0" distL="114300" distR="114300" simplePos="0" relativeHeight="251250688" behindDoc="0" locked="0" layoutInCell="1" allowOverlap="1" wp14:anchorId="6C498BC7" wp14:editId="481DEF02">
                 <wp:simplePos x="0" y="0"/>
                 <wp:positionH relativeFrom="column">
                   <wp:posOffset>1680210</wp:posOffset>
@@ -3535,7 +3527,7 @@
                   <wp:posOffset>395605</wp:posOffset>
                 </wp:positionV>
                 <wp:extent cx="619125" cy="561975"/>
-                <wp:effectExtent l="0" t="0" r="28575" b="28575"/>
+                <wp:effectExtent l="0" t="0" r="28575" b="19050"/>
                 <wp:wrapNone/>
                 <wp:docPr id="5" name="Rettangolo 5"/>
                 <wp:cNvGraphicFramePr/>
@@ -3593,7 +3585,7 @@
           </mc:Choice>
           <mc:Fallback>
             <w:pict>
-              <v:rect w14:anchorId="31F80E47" id="Rettangolo 5" o:spid="_x0000_s1026" style="position:absolute;margin-left:132.3pt;margin-top:31.15pt;width:48.75pt;height:44.25pt;z-index:251042304;visibility:visible;mso-wrap-style:square;mso-height-percent:0;mso-wrap-distance-left:9pt;mso-wrap-distance-top:0;mso-wrap-distance-right:9pt;mso-wrap-distance-bottom:0;mso-position-horizontal:absolute;mso-position-horizontal-relative:text;mso-position-vertical:absolute;mso-position-vertical-relative:text;mso-height-percent:0;mso-height-relative:margin;v-text-anchor:middle" o:gfxdata="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" filled="f" strokecolor="black [3200]">
+              <v:rect w14:anchorId="433B7F0B" id="Rettangolo 5" o:spid="_x0000_s1026" style="position:absolute;margin-left:132.3pt;margin-top:31.15pt;width:48.75pt;height:44.25pt;z-index:251250688;visibility:visible;mso-wrap-style:square;mso-height-percent:0;mso-wrap-distance-left:9pt;mso-wrap-distance-top:0;mso-wrap-distance-right:9pt;mso-wrap-distance-bottom:0;mso-position-horizontal:absolute;mso-position-horizontal-relative:text;mso-position-vertical:absolute;mso-position-vertical-relative:text;mso-height-percent:0;mso-height-relative:margin;v-text-anchor:middle" o:gfxdata="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" filled="f" strokecolor="black [3200]">
                 <v:stroke joinstyle="round"/>
               </v:rect>
             </w:pict>
@@ -3607,7 +3599,7 @@
         <mc:AlternateContent>
           <mc:Choice Requires="wps">
             <w:drawing>
-              <wp:anchor distT="0" distB="0" distL="114300" distR="114300" simplePos="0" relativeHeight="250921472" behindDoc="0" locked="0" layoutInCell="1" allowOverlap="1" wp14:anchorId="755FB10F" wp14:editId="18048660">
+              <wp:anchor distT="0" distB="0" distL="114300" distR="114300" simplePos="0" relativeHeight="251176960" behindDoc="0" locked="0" layoutInCell="1" allowOverlap="1" wp14:anchorId="755FB10F" wp14:editId="18048660">
                 <wp:simplePos x="0" y="0"/>
                 <wp:positionH relativeFrom="column">
                   <wp:posOffset>137160</wp:posOffset>
@@ -3674,7 +3666,7 @@
           </mc:Choice>
           <mc:Fallback>
             <w:pict>
-              <v:rect w14:anchorId="108DFEF9" id="Rettangolo 1" o:spid="_x0000_s1026" style="position:absolute;margin-left:10.8pt;margin-top:11.65pt;width:182.25pt;height:252pt;z-index:250921472;visibility:visible;mso-wrap-style:square;mso-width-percent:0;mso-wrap-distance-left:9pt;mso-wrap-distance-top:0;mso-wrap-distance-right:9pt;mso-wrap-distance-bottom:0;mso-position-horizontal:absolute;mso-position-horizontal-relative:text;mso-position-vertical:absolute;mso-position-vertical-relative:text;mso-width-percent:0;mso-width-relative:margin;v-text-anchor:middle" o:gfxdata="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" filled="f" strokecolor="black [3200]">
+              <v:rect w14:anchorId="1FD86034" id="Rettangolo 1" o:spid="_x0000_s1026" style="position:absolute;margin-left:10.8pt;margin-top:11.65pt;width:182.25pt;height:252pt;z-index:251176960;visibility:visible;mso-wrap-style:square;mso-width-percent:0;mso-wrap-distance-left:9pt;mso-wrap-distance-top:0;mso-wrap-distance-right:9pt;mso-wrap-distance-bottom:0;mso-position-horizontal:absolute;mso-position-horizontal-relative:text;mso-position-vertical:absolute;mso-position-vertical-relative:text;mso-width-percent:0;mso-width-relative:margin;v-text-anchor:middle" o:gfxdata="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" filled="f" strokecolor="black [3200]">
                 <v:stroke joinstyle="round"/>
               </v:rect>
             </w:pict>
@@ -3688,7 +3680,7 @@
         <mc:AlternateContent>
           <mc:Choice Requires="wps">
             <w:drawing>
-              <wp:anchor distT="0" distB="0" distL="114300" distR="114300" simplePos="0" relativeHeight="250991104" behindDoc="0" locked="0" layoutInCell="1" allowOverlap="1" wp14:anchorId="2654721D" wp14:editId="7300D4D9">
+              <wp:anchor distT="0" distB="0" distL="114300" distR="114300" simplePos="0" relativeHeight="251229184" behindDoc="0" locked="0" layoutInCell="1" allowOverlap="1" wp14:anchorId="2654721D" wp14:editId="7300D4D9">
                 <wp:simplePos x="0" y="0"/>
                 <wp:positionH relativeFrom="column">
                   <wp:posOffset>108585</wp:posOffset>
@@ -3771,7 +3763,7 @@
           </mc:Choice>
           <mc:Fallback>
             <w:pict>
-              <v:shape w14:anchorId="2654721D" id="Casella di testo 4" o:spid="_x0000_s1042" type="#_x0000_t202" style="position:absolute;margin-left:8.55pt;margin-top:-8.6pt;width:28.5pt;height:22.5pt;z-index:250991104;visibility:visible;mso-wrap-style:square;mso-width-percent:0;mso-height-percent:0;mso-wrap-distance-left:9pt;mso-wrap-distance-top:0;mso-wrap-distance-right:9pt;mso-wrap-distance-bottom:0;mso-position-horizontal:absolute;mso-position-horizontal-relative:text;mso-position-vertical:absolute;mso-position-vertical-relative:text;mso-width-percent:0;mso-height-percent:0;mso-width-relative:margin;mso-height-relative:margin;v-text-anchor:top" o:gfxdata="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" filled="f" stroked="f">
+              <v:shape w14:anchorId="2654721D" id="Casella di testo 4" o:spid="_x0000_s1042" type="#_x0000_t202" style="position:absolute;margin-left:8.55pt;margin-top:-8.6pt;width:28.5pt;height:22.5pt;z-index:251229184;visibility:visible;mso-wrap-style:square;mso-width-percent:0;mso-height-percent:0;mso-wrap-distance-left:9pt;mso-wrap-distance-top:0;mso-wrap-distance-right:9pt;mso-wrap-distance-bottom:0;mso-position-horizontal:absolute;mso-position-horizontal-relative:text;mso-position-vertical:absolute;mso-position-vertical-relative:text;mso-width-percent:0;mso-height-percent:0;mso-width-relative:margin;mso-height-relative:margin;v-text-anchor:top" o:gfxdata="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" filled="f" stroked="f">
                 <v:textbox>
                   <w:txbxContent>
                     <w:p>

</xml_diff>